<commit_message>
informe de avance parte de walter
</commit_message>
<xml_diff>
--- a/Documentacion/Informe de Grado de Avance.docx
+++ b/Documentacion/Informe de Grado de Avance.docx
@@ -26,9 +26,11 @@
         </w:rPr>
         <w:t>Proyecto final</w:t>
       </w:r>
+      <w:proofErr w:type="gramStart"/>
       <w:r>
         <w:t>:  "</w:t>
       </w:r>
+      <w:proofErr w:type="gramEnd"/>
       <w:r>
         <w:rPr>
           <w:rFonts w:ascii="Arial" w:hAnsi="Arial" w:cs="Arial"/>
@@ -625,8 +627,19 @@
           <w:szCs w:val="24"/>
           <w:lang w:val="es-MX"/>
         </w:rPr>
-        <w:t>Análisis, estudio y selección de las tecnologías apropiadas .</w:t>
-      </w:r>
+        <w:t xml:space="preserve">Análisis, estudio y selección de las tecnologías </w:t>
+      </w:r>
+      <w:proofErr w:type="gramStart"/>
+      <w:r>
+        <w:rPr>
+          <w:rFonts w:ascii="Arial" w:hAnsi="Arial" w:cs="Arial"/>
+          <w:sz w:val="24"/>
+          <w:szCs w:val="24"/>
+          <w:lang w:val="es-MX"/>
+        </w:rPr>
+        <w:t>apropiadas .</w:t>
+      </w:r>
+      <w:proofErr w:type="gramEnd"/>
     </w:p>
     <w:p>
       <w:pPr>
@@ -649,29 +662,7 @@
           <w:szCs w:val="24"/>
         </w:rPr>
         <w:lastRenderedPageBreak/>
-        <w:t xml:space="preserve">En esta etapa se realizo la investigación y el estudio de las distintas tecnologías de realidad aumentada, entre las cuales se consideraron: </w:t>
-      </w:r>
-      <w:proofErr w:type="spellStart"/>
-      <w:r>
-        <w:rPr>
-          <w:rFonts w:ascii="Arial" w:eastAsia="Arial Unicode MS" w:hAnsi="Arial" w:cs="Arial"/>
-          <w:i/>
-          <w:iCs/>
-          <w:sz w:val="24"/>
-          <w:szCs w:val="24"/>
-        </w:rPr>
-        <w:t>Vuforia</w:t>
-      </w:r>
-      <w:proofErr w:type="spellEnd"/>
-      <w:r>
-        <w:rPr>
-          <w:rFonts w:ascii="Arial" w:eastAsia="Arial Unicode MS" w:hAnsi="Arial" w:cs="Arial"/>
-          <w:i/>
-          <w:iCs/>
-          <w:sz w:val="24"/>
-          <w:szCs w:val="24"/>
-        </w:rPr>
-        <w:t xml:space="preserve">, </w:t>
+        <w:t xml:space="preserve">En esta etapa se realizo la investigación y el estudio de las distintas tecnologías de realidad aumentada, entre las cuales se consideraron: Vuforia, </w:t>
       </w:r>
       <w:proofErr w:type="spellStart"/>
       <w:r>
@@ -951,12 +942,9 @@
     <w:p>
       <w:pPr>
         <w:pStyle w:val="Prrafodelista"/>
-        <w:numPr>
-          <w:ilvl w:val="0"/>
-          <w:numId w:val="2"/>
-        </w:numPr>
-        <w:spacing w:after="120" w:line="360" w:lineRule="auto"/>
-        <w:ind w:left="709" w:hanging="425"/>
+        <w:snapToGrid w:val="0"/>
+        <w:spacing w:line="360" w:lineRule="auto"/>
+        <w:ind w:left="709"/>
         <w:rPr>
           <w:rFonts w:ascii="Arial" w:hAnsi="Arial" w:cs="Arial"/>
           <w:sz w:val="24"/>
@@ -971,7 +959,7 @@
           <w:szCs w:val="24"/>
           <w:lang w:val="es-MX"/>
         </w:rPr>
-        <w:t>Análisis de requisitos</w:t>
+        <w:t xml:space="preserve">Con respecto a la documentación, se puede señalar que se redactaron cuatro capítulos de un total de siete previstos. Es importante señalar que la corrección de los citados capítulos se encuentra en fase de corrección por parte del equipo de trabajo. Los capítulos elaborados son: Introducción, Marco Teórico, Análisis y Evaluación de Tecnologías de Realidad Aumentada y Metodología de Desarrollo. </w:t>
       </w:r>
     </w:p>
     <w:p>
@@ -997,7 +985,139 @@
           <w:szCs w:val="24"/>
           <w:lang w:val="es-MX"/>
         </w:rPr>
+        <w:t>Análisis de requisitos</w:t>
+      </w:r>
+    </w:p>
+    <w:p>
+      <w:pPr>
+        <w:pStyle w:val="Prrafodelista"/>
+        <w:spacing w:after="120" w:line="360" w:lineRule="auto"/>
+        <w:ind w:left="709"/>
+        <w:rPr>
+          <w:rFonts w:ascii="Arial" w:hAnsi="Arial" w:cs="Arial"/>
+          <w:sz w:val="24"/>
+          <w:szCs w:val="24"/>
+          <w:lang w:val="es-MX"/>
+        </w:rPr>
+      </w:pPr>
+      <w:r>
+        <w:rPr>
+          <w:rFonts w:ascii="Arial" w:hAnsi="Arial" w:cs="Arial"/>
+          <w:sz w:val="24"/>
+          <w:szCs w:val="24"/>
+          <w:lang w:val="es-MX"/>
+        </w:rPr>
+        <w:t>Se realizó</w:t>
+      </w:r>
+      <w:r>
+        <w:rPr>
+          <w:rFonts w:ascii="Arial" w:hAnsi="Arial" w:cs="Arial"/>
+          <w:sz w:val="24"/>
+          <w:szCs w:val="24"/>
+        </w:rPr>
+        <w:t xml:space="preserve"> un relevamiento de información </w:t>
+      </w:r>
+      <w:r>
+        <w:rPr>
+          <w:rFonts w:ascii="Arial" w:hAnsi="Arial" w:cs="Arial"/>
+          <w:sz w:val="24"/>
+          <w:szCs w:val="24"/>
+          <w:lang w:val="es-MX"/>
+        </w:rPr>
+        <w:t xml:space="preserve">con el Product Owner </w:t>
+      </w:r>
+      <w:r>
+        <w:rPr>
+          <w:rFonts w:ascii="Arial" w:hAnsi="Arial" w:cs="Arial"/>
+          <w:sz w:val="24"/>
+          <w:szCs w:val="24"/>
+          <w:lang w:val="es-MX"/>
+        </w:rPr>
+        <w:t>o dueño del producto con el fin de</w:t>
+      </w:r>
+      <w:r>
+        <w:rPr>
+          <w:rFonts w:ascii="Arial" w:hAnsi="Arial" w:cs="Arial"/>
+          <w:sz w:val="24"/>
+          <w:szCs w:val="24"/>
+          <w:lang w:val="es-MX"/>
+        </w:rPr>
+        <w:t xml:space="preserve"> definir los requerimientos funcionales y n</w:t>
+      </w:r>
+      <w:r>
+        <w:rPr>
+          <w:rFonts w:ascii="Arial" w:hAnsi="Arial" w:cs="Arial"/>
+          <w:sz w:val="24"/>
+          <w:szCs w:val="24"/>
+          <w:lang w:val="es-MX"/>
+        </w:rPr>
+        <w:t>o funcionales del prototipo y se elaboro un enunciado del problema a resolver. Mediante el análisis del enunciado del problema se obtuvo una lista de  requerimientos en lenguaje natural.</w:t>
+      </w:r>
+    </w:p>
+    <w:p>
+      <w:pPr>
+        <w:pStyle w:val="Prrafodelista"/>
+        <w:numPr>
+          <w:ilvl w:val="0"/>
+          <w:numId w:val="2"/>
+        </w:numPr>
+        <w:spacing w:after="120" w:line="360" w:lineRule="auto"/>
+        <w:ind w:left="709" w:hanging="425"/>
+        <w:rPr>
+          <w:rFonts w:ascii="Arial" w:hAnsi="Arial" w:cs="Arial"/>
+          <w:sz w:val="24"/>
+          <w:szCs w:val="24"/>
+          <w:lang w:val="es-MX"/>
+        </w:rPr>
+      </w:pPr>
+      <w:r>
+        <w:rPr>
+          <w:rFonts w:ascii="Arial" w:hAnsi="Arial" w:cs="Arial"/>
+          <w:sz w:val="24"/>
+          <w:szCs w:val="24"/>
+          <w:lang w:val="es-MX"/>
+        </w:rPr>
         <w:t>Diseño</w:t>
+      </w:r>
+    </w:p>
+    <w:p>
+      <w:pPr>
+        <w:pStyle w:val="Prrafodelista"/>
+        <w:spacing w:after="120" w:line="360" w:lineRule="auto"/>
+        <w:ind w:left="709"/>
+        <w:rPr>
+          <w:rFonts w:ascii="Arial" w:hAnsi="Arial" w:cs="Arial"/>
+          <w:sz w:val="24"/>
+          <w:szCs w:val="24"/>
+          <w:lang w:val="es-MX"/>
+        </w:rPr>
+      </w:pPr>
+      <w:r>
+        <w:rPr>
+          <w:rFonts w:ascii="Arial" w:hAnsi="Arial" w:cs="Arial"/>
+          <w:sz w:val="24"/>
+          <w:szCs w:val="24"/>
+          <w:lang w:val="es-MX"/>
+        </w:rPr>
+        <w:t xml:space="preserve">En función del listado de requerimientos en lenguaje natural, se realizó la especificación de los mismos </w:t>
+      </w:r>
+      <w:r>
+        <w:rPr>
+          <w:rFonts w:ascii="Arial" w:hAnsi="Arial" w:cs="Arial"/>
+          <w:sz w:val="24"/>
+          <w:szCs w:val="24"/>
+          <w:lang w:val="es-MX"/>
+        </w:rPr>
+        <w:t>obteniéndose así los diagrama de caso de uso, el diagrama de contexto, el diagrama de clases y el diagrama de base de datos.</w:t>
+      </w:r>
+      <w:r>
+        <w:rPr>
+          <w:rFonts w:ascii="Arial" w:hAnsi="Arial" w:cs="Arial"/>
+          <w:sz w:val="24"/>
+          <w:szCs w:val="24"/>
+          <w:lang w:val="es-MX"/>
+        </w:rPr>
+        <w:t xml:space="preserve"> Además se diseño la estructura y se definió el funcionamiento de las diferentes partes que componen la arquitectura del sistema.</w:t>
       </w:r>
     </w:p>
     <w:p>
@@ -1530,8 +1650,19 @@
                 <w:szCs w:val="18"/>
                 <w:lang w:val="es-MX"/>
               </w:rPr>
-              <w:t xml:space="preserve"> de las tecnologías apropiadas .</w:t>
+              <w:t xml:space="preserve"> de las tecnologías </w:t>
             </w:r>
+            <w:proofErr w:type="gramStart"/>
+            <w:r>
+              <w:rPr>
+                <w:rFonts w:ascii="Arial" w:hAnsi="Arial" w:cs="Arial"/>
+                <w:sz w:val="18"/>
+                <w:szCs w:val="18"/>
+                <w:lang w:val="es-MX"/>
+              </w:rPr>
+              <w:t>apropiadas .</w:t>
+            </w:r>
+            <w:proofErr w:type="gramEnd"/>
           </w:p>
         </w:tc>
         <w:tc>

</xml_diff>

<commit_message>
documentacion de informe de avance-walter
</commit_message>
<xml_diff>
--- a/Documentacion/Informe de Grado de Avance.docx
+++ b/Documentacion/Informe de Grado de Avance.docx
@@ -26,9 +26,11 @@
         </w:rPr>
         <w:t>Proyecto final</w:t>
       </w:r>
+      <w:proofErr w:type="gramStart"/>
       <w:r>
         <w:t>:  "</w:t>
       </w:r>
+      <w:proofErr w:type="gramEnd"/>
       <w:r>
         <w:rPr>
           <w:rFonts w:ascii="Arial" w:hAnsi="Arial" w:cs="Arial"/>
@@ -643,8 +645,19 @@
           <w:szCs w:val="24"/>
           <w:lang w:val="es-MX"/>
         </w:rPr>
-        <w:t>Análisis, estudio y selección de las tecnologías apropiadas .</w:t>
-      </w:r>
+        <w:t xml:space="preserve">Análisis, estudio y selección de las tecnologías </w:t>
+      </w:r>
+      <w:proofErr w:type="gramStart"/>
+      <w:r>
+        <w:rPr>
+          <w:rFonts w:ascii="Arial" w:hAnsi="Arial" w:cs="Arial"/>
+          <w:sz w:val="24"/>
+          <w:szCs w:val="24"/>
+          <w:lang w:val="es-MX"/>
+        </w:rPr>
+        <w:t>apropiadas .</w:t>
+      </w:r>
+      <w:proofErr w:type="gramEnd"/>
     </w:p>
     <w:p>
       <w:pPr>
@@ -670,7 +683,7 @@
           <w:szCs w:val="24"/>
         </w:rPr>
         <w:lastRenderedPageBreak/>
-        <w:t xml:space="preserve">En esta etapa se realizo la investigación y el estudio de las distintas tecnologías de realidad aumentada, entre las cuales se consideraron: </w:t>
+        <w:t xml:space="preserve">En esta etapa se realizo la investigación y el estudio de las distintas tecnologías de realidad aumentada, entre las cuales se consideraron: Vuforia, </w:t>
       </w:r>
       <w:proofErr w:type="spellStart"/>
       <w:r>
@@ -681,7 +694,7 @@
           <w:sz w:val="24"/>
           <w:szCs w:val="24"/>
         </w:rPr>
-        <w:t>Vuforia</w:t>
+        <w:t>Metaio</w:t>
       </w:r>
       <w:proofErr w:type="spellEnd"/>
       <w:r>
@@ -703,7 +716,7 @@
           <w:sz w:val="24"/>
           <w:szCs w:val="24"/>
         </w:rPr>
-        <w:t>Metaio</w:t>
+        <w:t>AndAr</w:t>
       </w:r>
       <w:proofErr w:type="spellEnd"/>
       <w:r>
@@ -714,42 +727,30 @@
           <w:sz w:val="24"/>
           <w:szCs w:val="24"/>
         </w:rPr>
-        <w:t xml:space="preserve">, </w:t>
+        <w:t xml:space="preserve">, y </w:t>
       </w:r>
       <w:proofErr w:type="spellStart"/>
       <w:r>
         <w:rPr>
-          <w:rFonts w:ascii="Arial" w:eastAsia="Arial Unicode MS" w:hAnsi="Arial" w:cs="Arial"/>
-          <w:i/>
-          <w:iCs/>
-          <w:sz w:val="24"/>
-          <w:szCs w:val="24"/>
-        </w:rPr>
-        <w:t>AndAr</w:t>
+          <w:rFonts w:ascii="Arial" w:hAnsi="Arial" w:cs="Arial"/>
+          <w:bCs/>
+          <w:sz w:val="24"/>
+          <w:szCs w:val="24"/>
+          <w:lang w:val="es-AR"/>
+        </w:rPr>
+        <w:t>NyARToolkit</w:t>
       </w:r>
       <w:proofErr w:type="spellEnd"/>
       <w:r>
         <w:rPr>
-          <w:rFonts w:ascii="Arial" w:eastAsia="Arial Unicode MS" w:hAnsi="Arial" w:cs="Arial"/>
-          <w:i/>
-          <w:iCs/>
-          <w:sz w:val="24"/>
-          <w:szCs w:val="24"/>
-        </w:rPr>
-        <w:t xml:space="preserve">, y </w:t>
-      </w:r>
-      <w:proofErr w:type="spellStart"/>
-      <w:r>
-        <w:rPr>
           <w:rFonts w:ascii="Arial" w:hAnsi="Arial" w:cs="Arial"/>
           <w:bCs/>
           <w:sz w:val="24"/>
           <w:szCs w:val="24"/>
           <w:lang w:val="es-AR"/>
         </w:rPr>
-        <w:t>NyARToolkit</w:t>
-      </w:r>
-      <w:proofErr w:type="spellEnd"/>
+        <w:t xml:space="preserve">. </w:t>
+      </w:r>
       <w:r>
         <w:rPr>
           <w:rFonts w:ascii="Arial" w:hAnsi="Arial" w:cs="Arial"/>
@@ -758,7 +759,7 @@
           <w:szCs w:val="24"/>
           <w:lang w:val="es-AR"/>
         </w:rPr>
-        <w:t xml:space="preserve">. </w:t>
+        <w:t>Comparando las características, propiedades, ventajas y desventajas de estas se c</w:t>
       </w:r>
       <w:r>
         <w:rPr>
@@ -768,7 +769,7 @@
           <w:szCs w:val="24"/>
           <w:lang w:val="es-AR"/>
         </w:rPr>
-        <w:t>Comparando las características, propiedades, ventajas y desventajas de estas se c</w:t>
+        <w:t>onc</w:t>
       </w:r>
       <w:r>
         <w:rPr>
@@ -778,7 +779,7 @@
           <w:szCs w:val="24"/>
           <w:lang w:val="es-AR"/>
         </w:rPr>
-        <w:t>onc</w:t>
+        <w:t>luy</w:t>
       </w:r>
       <w:r>
         <w:rPr>
@@ -788,7 +789,7 @@
           <w:szCs w:val="24"/>
           <w:lang w:val="es-AR"/>
         </w:rPr>
-        <w:t>luy</w:t>
+        <w:t>o que V</w:t>
       </w:r>
       <w:r>
         <w:rPr>
@@ -798,7 +799,7 @@
           <w:szCs w:val="24"/>
           <w:lang w:val="es-AR"/>
         </w:rPr>
-        <w:t>o que V</w:t>
+        <w:t>uforia es</w:t>
       </w:r>
       <w:r>
         <w:rPr>
@@ -808,7 +809,7 @@
           <w:szCs w:val="24"/>
           <w:lang w:val="es-AR"/>
         </w:rPr>
-        <w:t>uforia es</w:t>
+        <w:t xml:space="preserve"> la tecnología</w:t>
       </w:r>
       <w:r>
         <w:rPr>
@@ -818,7 +819,7 @@
           <w:szCs w:val="24"/>
           <w:lang w:val="es-AR"/>
         </w:rPr>
-        <w:t xml:space="preserve"> la tecnología</w:t>
+        <w:t xml:space="preserve"> con mayores ventajas </w:t>
       </w:r>
       <w:r>
         <w:rPr>
@@ -828,7 +829,7 @@
           <w:szCs w:val="24"/>
           <w:lang w:val="es-AR"/>
         </w:rPr>
-        <w:t xml:space="preserve"> con mayores ventajas </w:t>
+        <w:t xml:space="preserve"> para el proyecto.</w:t>
       </w:r>
       <w:r>
         <w:rPr>
@@ -838,39 +839,7 @@
           <w:szCs w:val="24"/>
           <w:lang w:val="es-AR"/>
         </w:rPr>
-        <w:t xml:space="preserve"> para el proyecto.</w:t>
-      </w:r>
-      <w:r>
-        <w:rPr>
-          <w:rFonts w:ascii="Arial" w:hAnsi="Arial" w:cs="Arial"/>
-          <w:bCs/>
-          <w:sz w:val="24"/>
-          <w:szCs w:val="24"/>
-          <w:lang w:val="es-AR"/>
-        </w:rPr>
-        <w:t xml:space="preserve"> Además se utilizo Unity3D que es considerado  el mejor motor grafico que trabaja con </w:t>
-      </w:r>
-      <w:proofErr w:type="spellStart"/>
-      <w:r>
-        <w:rPr>
-          <w:rFonts w:ascii="Arial" w:hAnsi="Arial" w:cs="Arial"/>
-          <w:bCs/>
-          <w:sz w:val="24"/>
-          <w:szCs w:val="24"/>
-          <w:lang w:val="es-AR"/>
-        </w:rPr>
-        <w:t>Vuforia</w:t>
-      </w:r>
-      <w:proofErr w:type="spellEnd"/>
-      <w:r>
-        <w:rPr>
-          <w:rFonts w:ascii="Arial" w:hAnsi="Arial" w:cs="Arial"/>
-          <w:bCs/>
-          <w:sz w:val="24"/>
-          <w:szCs w:val="24"/>
-          <w:lang w:val="es-AR"/>
-        </w:rPr>
-        <w:t xml:space="preserve"> en la actualidad.</w:t>
+        <w:t xml:space="preserve"> Además se utilizo Unity3D que es considerado  el mejor motor grafico que trabaja con Vuforia en la actualidad.</w:t>
       </w:r>
     </w:p>
     <w:p>
@@ -1004,7 +973,25 @@
           <w:sz w:val="24"/>
           <w:szCs w:val="24"/>
         </w:rPr>
-        <w:t xml:space="preserve"> y nos permite usar patrones de diseño como </w:t>
+        <w:t xml:space="preserve"> </w:t>
+      </w:r>
+      <w:proofErr w:type="gramStart"/>
+      <w:r>
+        <w:rPr>
+          <w:rFonts w:ascii="Arial" w:hAnsi="Arial" w:cs="Arial"/>
+          <w:sz w:val="24"/>
+          <w:szCs w:val="24"/>
+        </w:rPr>
+        <w:t>y</w:t>
+      </w:r>
+      <w:proofErr w:type="gramEnd"/>
+      <w:r>
+        <w:rPr>
+          <w:rFonts w:ascii="Arial" w:hAnsi="Arial" w:cs="Arial"/>
+          <w:sz w:val="24"/>
+          <w:szCs w:val="24"/>
+        </w:rPr>
+        <w:t xml:space="preserve"> nos permite usar patrones de diseño como </w:t>
       </w:r>
       <w:proofErr w:type="spellStart"/>
       <w:r>
@@ -1539,7 +1526,7 @@
           <w:szCs w:val="24"/>
           <w:lang w:val="es-MX"/>
         </w:rPr>
-        <w:t xml:space="preserve">Con respecto a la documentación, se puede señalar que se redactaron cuatro capítulos de un total de siete previstos. Es importante señalar que la corrección de los citados capítulos se encuentra en fase de corrección </w:t>
+        <w:t xml:space="preserve">Con respecto a la documentación, se puede señalar que se redactaron cuatro capítulos de un total de siete previstos. Es importante señalar que la redacción de los citados capítulos se encuentra en fase de corrección </w:t>
       </w:r>
       <w:r>
         <w:rPr>
@@ -1551,20 +1538,6 @@
         <w:lastRenderedPageBreak/>
         <w:t xml:space="preserve">por parte del equipo de trabajo. Los capítulos elaborados son: Introducción, Marco Teórico, Análisis y Evaluación de Tecnologías de Realidad Aumentada y Metodología de Desarrollo. </w:t>
       </w:r>
-    </w:p>
-    <w:p>
-      <w:pPr>
-        <w:pStyle w:val="Prrafodelista"/>
-        <w:snapToGrid w:val="0"/>
-        <w:spacing w:line="360" w:lineRule="auto"/>
-        <w:ind w:left="709"/>
-        <w:rPr>
-          <w:rFonts w:ascii="Arial" w:hAnsi="Arial" w:cs="Arial"/>
-          <w:sz w:val="24"/>
-          <w:szCs w:val="24"/>
-          <w:lang w:val="es-MX"/>
-        </w:rPr>
-      </w:pPr>
     </w:p>
     <w:p>
       <w:pPr>
@@ -1655,7 +1628,7 @@
           <w:szCs w:val="24"/>
           <w:lang w:val="es-MX"/>
         </w:rPr>
-        <w:t>o funcionales del prototipo y se elaboro un enunciado del problema a resolver. Mediante el análisis del enunciado del problema se obtuvo una lista de  requerimientos en lenguaje natural.</w:t>
+        <w:t>o funcionales del prototipo y se elaboro un enunciado del problema a resolver. Estos requisitos fueron obtenidos utilizando la técnica de tormenta de ideas. Mediante el análisis del enunciado del problema se obtuvo una lista de  requerimientos en lenguaje natural. Cabe aclarar que esta etapa es iterativa, por lo que se irá refinado y modificando según avance el proyecto.</w:t>
       </w:r>
     </w:p>
     <w:p>
@@ -1734,7 +1707,47 @@
           <w:szCs w:val="24"/>
           <w:lang w:val="es-MX"/>
         </w:rPr>
-        <w:t xml:space="preserve"> Además se diseño la estructura y se definió el funcionamiento de las diferentes partes que componen la arquitectura del sistema.</w:t>
+        <w:t xml:space="preserve"> Además se diseño la estructura y se definió el funcionamiento de las diferentes partes que componen la arquitectura del sistema. Para lograr la escalabilidad de la aplicación se uso los patrones de diseño DAO y </w:t>
+      </w:r>
+      <w:proofErr w:type="spellStart"/>
+      <w:r>
+        <w:rPr>
+          <w:rFonts w:ascii="Arial" w:hAnsi="Arial" w:cs="Arial"/>
+          <w:sz w:val="24"/>
+          <w:szCs w:val="24"/>
+          <w:lang w:val="es-MX"/>
+        </w:rPr>
+        <w:t>Facade.También</w:t>
+      </w:r>
+      <w:proofErr w:type="spellEnd"/>
+      <w:r>
+        <w:rPr>
+          <w:rFonts w:ascii="Arial" w:hAnsi="Arial" w:cs="Arial"/>
+          <w:sz w:val="24"/>
+          <w:szCs w:val="24"/>
+          <w:lang w:val="es-MX"/>
+        </w:rPr>
+        <w:t xml:space="preserve"> se realizó el diseño de la carta gourmet mediante Adobe Photoshop y de gráficos como botones, icono y </w:t>
+      </w:r>
+      <w:proofErr w:type="spellStart"/>
+      <w:r>
+        <w:rPr>
+          <w:rFonts w:ascii="Arial" w:hAnsi="Arial" w:cs="Arial"/>
+          <w:sz w:val="24"/>
+          <w:szCs w:val="24"/>
+          <w:lang w:val="es-MX"/>
+        </w:rPr>
+        <w:t>Splash</w:t>
+      </w:r>
+      <w:proofErr w:type="spellEnd"/>
+      <w:r>
+        <w:rPr>
+          <w:rFonts w:ascii="Arial" w:hAnsi="Arial" w:cs="Arial"/>
+          <w:sz w:val="24"/>
+          <w:szCs w:val="24"/>
+          <w:lang w:val="es-MX"/>
+        </w:rPr>
+        <w:t xml:space="preserve"> de la aplicación. Esta etapa es iterativa, por lo que se irá mejorando según avance el proyecto. </w:t>
       </w:r>
     </w:p>
     <w:p>
@@ -1779,6 +1792,73 @@
     <w:p>
       <w:pPr>
         <w:pStyle w:val="Prrafodelista"/>
+        <w:spacing w:after="120" w:line="360" w:lineRule="auto"/>
+        <w:ind w:left="709"/>
+        <w:rPr>
+          <w:rFonts w:ascii="Arial" w:hAnsi="Arial" w:cs="Arial"/>
+          <w:sz w:val="24"/>
+          <w:szCs w:val="24"/>
+          <w:lang w:val="es-MX"/>
+        </w:rPr>
+      </w:pPr>
+      <w:r>
+        <w:rPr>
+          <w:rFonts w:ascii="Arial" w:hAnsi="Arial" w:cs="Arial"/>
+          <w:sz w:val="24"/>
+          <w:szCs w:val="24"/>
+          <w:lang w:val="es-MX"/>
+        </w:rPr>
+        <w:t>Se desarrolló el modulo de administración del sistema la cual consiste en gestionar los pedidos enviados por modulo cliente mediante un servidor. Esta aplicación está desarrollada a un 85% teniendo en cuenta los casos de uso completados y programados.</w:t>
+      </w:r>
+    </w:p>
+    <w:p>
+      <w:pPr>
+        <w:pStyle w:val="Prrafodelista"/>
+        <w:spacing w:after="120" w:line="360" w:lineRule="auto"/>
+        <w:ind w:left="709"/>
+        <w:rPr>
+          <w:rFonts w:ascii="Arial" w:hAnsi="Arial" w:cs="Arial"/>
+          <w:sz w:val="24"/>
+          <w:szCs w:val="24"/>
+          <w:lang w:val="es-MX"/>
+        </w:rPr>
+      </w:pPr>
+      <w:r>
+        <w:rPr>
+          <w:rFonts w:ascii="Arial" w:hAnsi="Arial" w:cs="Arial"/>
+          <w:sz w:val="24"/>
+          <w:szCs w:val="24"/>
+          <w:lang w:val="es-MX"/>
+        </w:rPr>
+        <w:t>El modulo de cliente, encargado de tomar los pedidos mediante un teléfono móvil, está desarrollado a 80%, teniendo en cuanta los casos de usos completados y programados.</w:t>
+      </w:r>
+    </w:p>
+    <w:p>
+      <w:pPr>
+        <w:pStyle w:val="Prrafodelista"/>
+        <w:spacing w:after="120" w:line="360" w:lineRule="auto"/>
+        <w:ind w:left="709"/>
+        <w:rPr>
+          <w:rFonts w:ascii="Arial" w:hAnsi="Arial" w:cs="Arial"/>
+          <w:sz w:val="24"/>
+          <w:szCs w:val="24"/>
+          <w:lang w:val="es-MX"/>
+        </w:rPr>
+      </w:pPr>
+      <w:r>
+        <w:rPr>
+          <w:rFonts w:ascii="Arial" w:hAnsi="Arial" w:cs="Arial"/>
+          <w:sz w:val="24"/>
+          <w:szCs w:val="24"/>
+          <w:lang w:val="es-MX"/>
+        </w:rPr>
+        <w:lastRenderedPageBreak/>
+        <w:t>Cabe aclarar que esta etapa es iterativa, se irá refinando según avanzan el desarrollo del proyecto.</w:t>
+      </w:r>
+    </w:p>
+    <w:p>
+      <w:pPr>
+        <w:pStyle w:val="Prrafodelista"/>
         <w:numPr>
           <w:ilvl w:val="0"/>
           <w:numId w:val="2"/>
@@ -1802,7 +1882,116 @@
         <w:t>Informe de Avance del Proyecto</w:t>
       </w:r>
     </w:p>
-    <w:p/>
+    <w:p>
+      <w:pPr>
+        <w:spacing w:after="120" w:line="360" w:lineRule="auto"/>
+        <w:ind w:left="284"/>
+        <w:rPr>
+          <w:rFonts w:ascii="Arial" w:hAnsi="Arial" w:cs="Arial"/>
+          <w:sz w:val="24"/>
+          <w:szCs w:val="24"/>
+          <w:lang w:val="es-MX"/>
+        </w:rPr>
+      </w:pPr>
+      <w:r>
+        <w:rPr>
+          <w:rFonts w:ascii="Arial" w:hAnsi="Arial" w:cs="Arial"/>
+          <w:sz w:val="24"/>
+          <w:szCs w:val="24"/>
+          <w:lang w:val="es-MX"/>
+        </w:rPr>
+        <w:t xml:space="preserve">En esta etapa se procede, a partir del presente documento, a presentar el Grado de Avance fijado en la semana número 14 del proyecto. </w:t>
+      </w:r>
+    </w:p>
+    <w:p>
+      <w:pPr>
+        <w:spacing w:after="120" w:line="360" w:lineRule="auto"/>
+        <w:ind w:left="284"/>
+        <w:rPr>
+          <w:rFonts w:ascii="Arial" w:hAnsi="Arial" w:cs="Arial"/>
+          <w:sz w:val="24"/>
+          <w:szCs w:val="24"/>
+          <w:lang w:val="es-MX"/>
+        </w:rPr>
+      </w:pPr>
+      <w:r>
+        <w:rPr>
+          <w:rFonts w:ascii="Arial" w:hAnsi="Arial" w:cs="Arial"/>
+          <w:sz w:val="24"/>
+          <w:szCs w:val="24"/>
+          <w:lang w:val="es-MX"/>
+        </w:rPr>
+        <w:t>10-Prueba</w:t>
+      </w:r>
+    </w:p>
+    <w:p>
+      <w:pPr>
+        <w:spacing w:after="120" w:line="360" w:lineRule="auto"/>
+        <w:ind w:left="284"/>
+        <w:rPr>
+          <w:rFonts w:ascii="Arial" w:hAnsi="Arial" w:cs="Arial"/>
+          <w:sz w:val="24"/>
+          <w:szCs w:val="24"/>
+          <w:lang w:val="es-MX"/>
+        </w:rPr>
+      </w:pPr>
+      <w:r>
+        <w:rPr>
+          <w:rFonts w:ascii="Arial" w:hAnsi="Arial" w:cs="Arial"/>
+          <w:sz w:val="24"/>
+          <w:szCs w:val="24"/>
+          <w:lang w:val="es-MX"/>
+        </w:rPr>
+        <w:t>11</w:t>
+      </w:r>
+      <w:r>
+        <w:rPr>
+          <w:rFonts w:ascii="Arial" w:hAnsi="Arial" w:cs="Arial"/>
+          <w:sz w:val="24"/>
+          <w:szCs w:val="24"/>
+          <w:lang w:val="es-MX"/>
+        </w:rPr>
+        <w:t>-Actualización de la Documentación</w:t>
+      </w:r>
+    </w:p>
+    <w:p>
+      <w:pPr>
+        <w:spacing w:after="120" w:line="360" w:lineRule="auto"/>
+        <w:ind w:left="284"/>
+        <w:rPr>
+          <w:rFonts w:ascii="Arial" w:hAnsi="Arial" w:cs="Arial"/>
+          <w:sz w:val="24"/>
+          <w:szCs w:val="24"/>
+          <w:lang w:val="es-MX"/>
+        </w:rPr>
+      </w:pPr>
+      <w:r>
+        <w:rPr>
+          <w:rFonts w:ascii="Arial" w:hAnsi="Arial" w:cs="Arial"/>
+          <w:sz w:val="24"/>
+          <w:szCs w:val="24"/>
+          <w:lang w:val="es-MX"/>
+        </w:rPr>
+        <w:t>12-</w:t>
+      </w:r>
+      <w:r>
+        <w:rPr>
+          <w:rFonts w:ascii="Arial" w:eastAsia="Times New Roman" w:hAnsi="Arial" w:cs="Arial"/>
+          <w:color w:val="000000"/>
+          <w:sz w:val="24"/>
+          <w:szCs w:val="24"/>
+          <w:lang w:val="es-AR" w:eastAsia="es-AR"/>
+        </w:rPr>
+        <w:t xml:space="preserve"> Preparación de defensa.</w:t>
+      </w:r>
+    </w:p>
+    <w:p>
+      <w:pPr>
+        <w:rPr>
+          <w:lang w:val="es-MX"/>
+        </w:rPr>
+      </w:pPr>
+    </w:p>
     <w:p/>
     <w:tbl>
       <w:tblPr>
@@ -2280,8 +2469,19 @@
                 <w:szCs w:val="18"/>
                 <w:lang w:val="es-MX"/>
               </w:rPr>
-              <w:t xml:space="preserve"> de las tecnologías apropiadas .</w:t>
+              <w:t xml:space="preserve"> de las tecnologías </w:t>
             </w:r>
+            <w:proofErr w:type="gramStart"/>
+            <w:r>
+              <w:rPr>
+                <w:rFonts w:ascii="Arial" w:hAnsi="Arial" w:cs="Arial"/>
+                <w:sz w:val="18"/>
+                <w:szCs w:val="18"/>
+                <w:lang w:val="es-MX"/>
+              </w:rPr>
+              <w:t>apropiadas .</w:t>
+            </w:r>
+            <w:proofErr w:type="gramEnd"/>
           </w:p>
         </w:tc>
         <w:tc>
@@ -3513,7 +3713,6 @@
                 <w:szCs w:val="18"/>
                 <w:lang w:val="es-MX"/>
               </w:rPr>
-              <w:lastRenderedPageBreak/>
               <w:t>Implementación</w:t>
             </w:r>
           </w:p>

</xml_diff>

<commit_message>
informe de avance nueva version
</commit_message>
<xml_diff>
--- a/Documentacion/Informe de Grado de Avance.docx
+++ b/Documentacion/Informe de Grado de Avance.docx
@@ -192,7 +192,7 @@
           <w:color w:val="000000"/>
           <w:sz w:val="24"/>
         </w:rPr>
-        <w:t>07/02/14</w:t>
+        <w:t>17</w:t>
       </w:r>
       <w:r>
         <w:rPr>
@@ -201,10 +201,7 @@
           <w:color w:val="000000"/>
           <w:sz w:val="24"/>
         </w:rPr>
-        <w:t xml:space="preserve"> - 05/</w:t>
-      </w:r>
-      <w:r>
-        <w:t xml:space="preserve"> </w:t>
+        <w:t>/02/14</w:t>
       </w:r>
       <w:r>
         <w:rPr>
@@ -213,7 +210,7 @@
           <w:color w:val="000000"/>
           <w:sz w:val="24"/>
         </w:rPr>
-        <w:t>08</w:t>
+        <w:t xml:space="preserve"> - 0</w:t>
       </w:r>
       <w:r>
         <w:rPr>
@@ -222,7 +219,7 @@
           <w:color w:val="000000"/>
           <w:sz w:val="24"/>
         </w:rPr>
-        <w:t>/</w:t>
+        <w:t>4</w:t>
       </w:r>
       <w:r>
         <w:rPr>
@@ -231,6 +228,36 @@
           <w:color w:val="000000"/>
           <w:sz w:val="24"/>
         </w:rPr>
+        <w:t>/</w:t>
+      </w:r>
+      <w:r>
+        <w:t xml:space="preserve"> </w:t>
+      </w:r>
+      <w:r>
+        <w:rPr>
+          <w:rFonts w:ascii="Arial" w:eastAsia="Times New Roman" w:hAnsi="Arial" w:cs="Arial"/>
+          <w:bCs/>
+          <w:color w:val="000000"/>
+          <w:sz w:val="24"/>
+        </w:rPr>
+        <w:t>08</w:t>
+      </w:r>
+      <w:r>
+        <w:rPr>
+          <w:rFonts w:ascii="Arial" w:eastAsia="Times New Roman" w:hAnsi="Arial" w:cs="Arial"/>
+          <w:bCs/>
+          <w:color w:val="000000"/>
+          <w:sz w:val="24"/>
+        </w:rPr>
+        <w:t>/</w:t>
+      </w:r>
+      <w:r>
+        <w:rPr>
+          <w:rFonts w:ascii="Arial" w:eastAsia="Times New Roman" w:hAnsi="Arial" w:cs="Arial"/>
+          <w:bCs/>
+          <w:color w:val="000000"/>
+          <w:sz w:val="24"/>
+        </w:rPr>
         <w:t>14</w:t>
       </w:r>
     </w:p>
@@ -278,7 +305,7 @@
           <w:color w:val="000000"/>
           <w:sz w:val="24"/>
         </w:rPr>
-        <w:t>07/02/14</w:t>
+        <w:t>17</w:t>
       </w:r>
       <w:r>
         <w:rPr>
@@ -287,10 +314,7 @@
           <w:color w:val="000000"/>
           <w:sz w:val="24"/>
         </w:rPr>
-        <w:t xml:space="preserve"> y el 05/</w:t>
-      </w:r>
-      <w:r>
-        <w:t xml:space="preserve"> </w:t>
+        <w:t>/02/14</w:t>
       </w:r>
       <w:r>
         <w:rPr>
@@ -299,7 +323,7 @@
           <w:color w:val="000000"/>
           <w:sz w:val="24"/>
         </w:rPr>
-        <w:t>08</w:t>
+        <w:t xml:space="preserve"> </w:t>
       </w:r>
       <w:r>
         <w:rPr>
@@ -308,7 +332,7 @@
           <w:color w:val="000000"/>
           <w:sz w:val="24"/>
         </w:rPr>
-        <w:t>/</w:t>
+        <w:t xml:space="preserve">y el </w:t>
       </w:r>
       <w:r>
         <w:rPr>
@@ -317,7 +341,10 @@
           <w:color w:val="000000"/>
           <w:sz w:val="24"/>
         </w:rPr>
-        <w:t>14</w:t>
+        <w:t>04/</w:t>
+      </w:r>
+      <w:r>
+        <w:t xml:space="preserve"> </w:t>
       </w:r>
       <w:r>
         <w:rPr>
@@ -326,6 +353,24 @@
           <w:color w:val="000000"/>
           <w:sz w:val="24"/>
         </w:rPr>
+        <w:t>08/</w:t>
+      </w:r>
+      <w:r>
+        <w:rPr>
+          <w:rFonts w:ascii="Arial" w:eastAsia="Times New Roman" w:hAnsi="Arial" w:cs="Arial"/>
+          <w:bCs/>
+          <w:color w:val="000000"/>
+          <w:sz w:val="24"/>
+        </w:rPr>
+        <w:t>14</w:t>
+      </w:r>
+      <w:r>
+        <w:rPr>
+          <w:rFonts w:ascii="Arial" w:eastAsia="Times New Roman" w:hAnsi="Arial" w:cs="Arial"/>
+          <w:bCs/>
+          <w:color w:val="000000"/>
+          <w:sz w:val="24"/>
+        </w:rPr>
         <w:t>.</w:t>
       </w:r>
     </w:p>
@@ -365,26 +410,6 @@
           <w:sz w:val="24"/>
         </w:rPr>
         <w:t xml:space="preserve"> a las previstas en cada etapa del proyecto final.</w:t>
-      </w:r>
-    </w:p>
-    <w:p>
-      <w:pPr>
-        <w:rPr>
-          <w:rFonts w:ascii="Arial" w:eastAsia="Times New Roman" w:hAnsi="Arial" w:cs="Arial"/>
-          <w:bCs/>
-          <w:color w:val="000000"/>
-          <w:sz w:val="24"/>
-        </w:rPr>
-      </w:pPr>
-      <w:r>
-        <w:rPr>
-          <w:rFonts w:ascii="Arial" w:eastAsia="Times New Roman" w:hAnsi="Arial" w:cs="Arial"/>
-          <w:bCs/>
-          <w:color w:val="000000"/>
-          <w:sz w:val="24"/>
-        </w:rPr>
-        <w:tab/>
-        <w:t>Posteriormente se detallaran las dificultades encontrada durante la realización de las distintas tareas.</w:t>
       </w:r>
     </w:p>
     <w:p>
@@ -698,8 +723,9 @@
           <w:sz w:val="24"/>
           <w:szCs w:val="24"/>
         </w:rPr>
-        <w:t xml:space="preserve">En esta etapa se realizo la investigación y el estudio de las distintas tecnologías de realidad aumentada, entre las cuales se consideraron: </w:t>
-      </w:r>
+        <w:t xml:space="preserve">En esta etapa se realizo la investigación y el estudio de las distintas tecnologías de realidad aumentada, entre las cuales se consideraron: Vuforia, </w:t>
+      </w:r>
+      <w:proofErr w:type="spellStart"/>
       <w:r>
         <w:rPr>
           <w:rFonts w:ascii="Arial" w:eastAsia="Arial Unicode MS" w:hAnsi="Arial" w:cs="Arial"/>
@@ -708,10 +734,9 @@
           <w:sz w:val="24"/>
           <w:szCs w:val="24"/>
         </w:rPr>
-        <w:lastRenderedPageBreak/>
-        <w:t xml:space="preserve">Vuforia, </w:t>
-      </w:r>
-      <w:proofErr w:type="spellStart"/>
+        <w:t>Metaio</w:t>
+      </w:r>
+      <w:proofErr w:type="spellEnd"/>
       <w:r>
         <w:rPr>
           <w:rFonts w:ascii="Arial" w:eastAsia="Arial Unicode MS" w:hAnsi="Arial" w:cs="Arial"/>
@@ -720,9 +745,9 @@
           <w:sz w:val="24"/>
           <w:szCs w:val="24"/>
         </w:rPr>
-        <w:t>Metaio</w:t>
-      </w:r>
-      <w:proofErr w:type="spellEnd"/>
+        <w:t xml:space="preserve">, </w:t>
+      </w:r>
+      <w:proofErr w:type="spellStart"/>
       <w:r>
         <w:rPr>
           <w:rFonts w:ascii="Arial" w:eastAsia="Arial Unicode MS" w:hAnsi="Arial" w:cs="Arial"/>
@@ -731,9 +756,9 @@
           <w:sz w:val="24"/>
           <w:szCs w:val="24"/>
         </w:rPr>
-        <w:t xml:space="preserve">, </w:t>
-      </w:r>
-      <w:proofErr w:type="spellStart"/>
+        <w:t>AndAr</w:t>
+      </w:r>
+      <w:proofErr w:type="spellEnd"/>
       <w:r>
         <w:rPr>
           <w:rFonts w:ascii="Arial" w:eastAsia="Arial Unicode MS" w:hAnsi="Arial" w:cs="Arial"/>
@@ -742,31 +767,30 @@
           <w:sz w:val="24"/>
           <w:szCs w:val="24"/>
         </w:rPr>
-        <w:t>AndAr</w:t>
+        <w:t xml:space="preserve">, y </w:t>
+      </w:r>
+      <w:proofErr w:type="spellStart"/>
+      <w:r>
+        <w:rPr>
+          <w:rFonts w:ascii="Arial" w:hAnsi="Arial" w:cs="Arial"/>
+          <w:bCs/>
+          <w:sz w:val="24"/>
+          <w:szCs w:val="24"/>
+          <w:lang w:val="es-AR"/>
+        </w:rPr>
+        <w:t>NyARToolkit</w:t>
       </w:r>
       <w:proofErr w:type="spellEnd"/>
       <w:r>
         <w:rPr>
-          <w:rFonts w:ascii="Arial" w:eastAsia="Arial Unicode MS" w:hAnsi="Arial" w:cs="Arial"/>
-          <w:i/>
-          <w:iCs/>
-          <w:sz w:val="24"/>
-          <w:szCs w:val="24"/>
-        </w:rPr>
-        <w:t xml:space="preserve">, y </w:t>
-      </w:r>
-      <w:proofErr w:type="spellStart"/>
-      <w:r>
-        <w:rPr>
           <w:rFonts w:ascii="Arial" w:hAnsi="Arial" w:cs="Arial"/>
           <w:bCs/>
           <w:sz w:val="24"/>
           <w:szCs w:val="24"/>
           <w:lang w:val="es-AR"/>
         </w:rPr>
-        <w:t>NyARToolkit</w:t>
-      </w:r>
-      <w:proofErr w:type="spellEnd"/>
+        <w:t xml:space="preserve">. </w:t>
+      </w:r>
       <w:r>
         <w:rPr>
           <w:rFonts w:ascii="Arial" w:hAnsi="Arial" w:cs="Arial"/>
@@ -775,7 +799,7 @@
           <w:szCs w:val="24"/>
           <w:lang w:val="es-AR"/>
         </w:rPr>
-        <w:t xml:space="preserve">. </w:t>
+        <w:t>Comparando las características, propiedades, ventajas y desventajas de estas se c</w:t>
       </w:r>
       <w:r>
         <w:rPr>
@@ -785,7 +809,7 @@
           <w:szCs w:val="24"/>
           <w:lang w:val="es-AR"/>
         </w:rPr>
-        <w:t>Comparando las características, propiedades, ventajas y desventajas de estas se c</w:t>
+        <w:t>onc</w:t>
       </w:r>
       <w:r>
         <w:rPr>
@@ -795,7 +819,7 @@
           <w:szCs w:val="24"/>
           <w:lang w:val="es-AR"/>
         </w:rPr>
-        <w:t>onc</w:t>
+        <w:t>luy</w:t>
       </w:r>
       <w:r>
         <w:rPr>
@@ -805,7 +829,7 @@
           <w:szCs w:val="24"/>
           <w:lang w:val="es-AR"/>
         </w:rPr>
-        <w:t>luy</w:t>
+        <w:t>o que V</w:t>
       </w:r>
       <w:r>
         <w:rPr>
@@ -815,7 +839,7 @@
           <w:szCs w:val="24"/>
           <w:lang w:val="es-AR"/>
         </w:rPr>
-        <w:t>o que V</w:t>
+        <w:t xml:space="preserve">uforia </w:t>
       </w:r>
       <w:r>
         <w:rPr>
@@ -825,7 +849,8 @@
           <w:szCs w:val="24"/>
           <w:lang w:val="es-AR"/>
         </w:rPr>
-        <w:t>uforia es</w:t>
+        <w:lastRenderedPageBreak/>
+        <w:t>es</w:t>
       </w:r>
       <w:r>
         <w:rPr>
@@ -903,31 +928,39 @@
           <w:sz w:val="24"/>
           <w:szCs w:val="24"/>
         </w:rPr>
-        <w:t xml:space="preserve"> trabajar con el lenguaje de C# y la plataforma .net debido a que además</w:t>
-      </w:r>
-      <w:r>
-        <w:rPr>
-          <w:rFonts w:ascii="Arial" w:hAnsi="Arial" w:cs="Arial"/>
-          <w:sz w:val="24"/>
-          <w:szCs w:val="24"/>
-        </w:rPr>
-        <w:t xml:space="preserve"> </w:t>
-      </w:r>
-      <w:r>
-        <w:rPr>
-          <w:rFonts w:ascii="Arial" w:hAnsi="Arial" w:cs="Arial"/>
-          <w:sz w:val="24"/>
-          <w:szCs w:val="24"/>
-        </w:rPr>
-        <w:t xml:space="preserve">es </w:t>
-      </w:r>
-      <w:r>
-        <w:rPr>
-          <w:rFonts w:ascii="Arial" w:hAnsi="Arial" w:cs="Arial"/>
-          <w:sz w:val="24"/>
-          <w:szCs w:val="24"/>
-        </w:rPr>
-        <w:t>un lenguaje orientado a Componentes, es decir ofrece un amplia variedad de componentes vi</w:t>
+        <w:t xml:space="preserve"> trabajar con el lenguaje de C# </w:t>
+      </w:r>
+      <w:r>
+        <w:rPr>
+          <w:rFonts w:ascii="Arial" w:hAnsi="Arial" w:cs="Arial"/>
+          <w:sz w:val="24"/>
+          <w:szCs w:val="24"/>
+        </w:rPr>
+        <w:t xml:space="preserve">debido a que es un lenguaje orientado a objetos </w:t>
+      </w:r>
+      <w:r>
+        <w:rPr>
+          <w:rFonts w:ascii="Arial" w:hAnsi="Arial" w:cs="Arial"/>
+          <w:sz w:val="24"/>
+          <w:szCs w:val="24"/>
+        </w:rPr>
+        <w:t>y la pla</w:t>
+      </w:r>
+      <w:r>
+        <w:rPr>
+          <w:rFonts w:ascii="Arial" w:hAnsi="Arial" w:cs="Arial"/>
+          <w:sz w:val="24"/>
+          <w:szCs w:val="24"/>
+        </w:rPr>
+        <w:t xml:space="preserve">taforma .net que </w:t>
+      </w:r>
+      <w:r>
+        <w:rPr>
+          <w:rFonts w:ascii="Arial" w:hAnsi="Arial" w:cs="Arial"/>
+          <w:sz w:val="24"/>
+          <w:szCs w:val="24"/>
+        </w:rPr>
+        <w:t>ofrece un amplia variedad de componentes vi</w:t>
       </w:r>
       <w:r>
         <w:rPr>
@@ -983,77 +1016,47 @@
           <w:sz w:val="24"/>
           <w:szCs w:val="24"/>
         </w:rPr>
-        <w:t xml:space="preserve"> en nuestro proyecto</w:t>
-      </w:r>
-      <w:r>
-        <w:rPr>
-          <w:rFonts w:ascii="Arial" w:hAnsi="Arial" w:cs="Arial"/>
-          <w:sz w:val="24"/>
-          <w:szCs w:val="24"/>
-        </w:rPr>
-        <w:t xml:space="preserve"> asegurando un mejor rendimiento en el futuro.</w:t>
-      </w:r>
-      <w:r>
-        <w:rPr>
-          <w:rFonts w:ascii="Arial" w:hAnsi="Arial" w:cs="Arial"/>
-          <w:sz w:val="24"/>
-          <w:szCs w:val="24"/>
-        </w:rPr>
-        <w:t xml:space="preserve"> </w:t>
-      </w:r>
-      <w:proofErr w:type="gramStart"/>
-      <w:r>
-        <w:rPr>
-          <w:rFonts w:ascii="Arial" w:hAnsi="Arial" w:cs="Arial"/>
-          <w:sz w:val="24"/>
-          <w:szCs w:val="24"/>
-        </w:rPr>
-        <w:t>y</w:t>
-      </w:r>
-      <w:proofErr w:type="gramEnd"/>
-      <w:r>
-        <w:rPr>
-          <w:rFonts w:ascii="Arial" w:hAnsi="Arial" w:cs="Arial"/>
-          <w:sz w:val="24"/>
-          <w:szCs w:val="24"/>
-        </w:rPr>
-        <w:t xml:space="preserve"> nos permite usar patrones de diseño como </w:t>
-      </w:r>
-      <w:proofErr w:type="spellStart"/>
-      <w:r>
-        <w:rPr>
-          <w:rFonts w:ascii="Arial" w:hAnsi="Arial" w:cs="Arial"/>
-          <w:sz w:val="24"/>
-          <w:szCs w:val="24"/>
-        </w:rPr>
-        <w:t>Facade</w:t>
-      </w:r>
-      <w:proofErr w:type="spellEnd"/>
-      <w:r>
-        <w:rPr>
-          <w:rFonts w:ascii="Arial" w:hAnsi="Arial" w:cs="Arial"/>
-          <w:sz w:val="24"/>
-          <w:szCs w:val="24"/>
-        </w:rPr>
-        <w:t xml:space="preserve"> y </w:t>
-      </w:r>
-      <w:proofErr w:type="spellStart"/>
-      <w:r>
-        <w:rPr>
-          <w:rFonts w:ascii="Arial" w:hAnsi="Arial" w:cs="Arial"/>
-          <w:sz w:val="24"/>
-          <w:szCs w:val="24"/>
-        </w:rPr>
-        <w:t>Dao</w:t>
-      </w:r>
-      <w:proofErr w:type="spellEnd"/>
-      <w:r>
-        <w:rPr>
-          <w:rFonts w:ascii="Arial" w:hAnsi="Arial" w:cs="Arial"/>
-          <w:sz w:val="24"/>
-          <w:szCs w:val="24"/>
-        </w:rPr>
-        <w:t>.</w:t>
+        <w:t xml:space="preserve"> en </w:t>
+      </w:r>
+      <w:r>
+        <w:rPr>
+          <w:rFonts w:ascii="Arial" w:hAnsi="Arial" w:cs="Arial"/>
+          <w:sz w:val="24"/>
+          <w:szCs w:val="24"/>
+        </w:rPr>
+        <w:t>el</w:t>
+      </w:r>
+      <w:r>
+        <w:rPr>
+          <w:rFonts w:ascii="Arial" w:hAnsi="Arial" w:cs="Arial"/>
+          <w:sz w:val="24"/>
+          <w:szCs w:val="24"/>
+        </w:rPr>
+        <w:t xml:space="preserve"> proyecto</w:t>
+      </w:r>
+      <w:r>
+        <w:rPr>
+          <w:rFonts w:ascii="Arial" w:hAnsi="Arial" w:cs="Arial"/>
+          <w:sz w:val="24"/>
+          <w:szCs w:val="24"/>
+        </w:rPr>
+        <w:t xml:space="preserve"> asegurando un</w:t>
+      </w:r>
+      <w:r>
+        <w:rPr>
+          <w:rFonts w:ascii="Arial" w:hAnsi="Arial" w:cs="Arial"/>
+          <w:sz w:val="24"/>
+          <w:szCs w:val="24"/>
+        </w:rPr>
+        <w:t xml:space="preserve"> mejor rendimiento en el futuro</w:t>
+      </w:r>
+      <w:r>
+        <w:rPr>
+          <w:rFonts w:ascii="Arial" w:hAnsi="Arial" w:cs="Arial"/>
+          <w:sz w:val="24"/>
+          <w:szCs w:val="24"/>
+        </w:rPr>
+        <w:t xml:space="preserve"> y nos permite usar patrones de diseño como Facade y Dao.</w:t>
       </w:r>
     </w:p>
     <w:p>
@@ -1097,7 +1100,17 @@
           <w:szCs w:val="24"/>
           <w:shd w:val="clear" w:color="auto" w:fill="FFFFFF"/>
         </w:rPr>
-        <w:t xml:space="preserve">con la que se trabaja  es </w:t>
+        <w:t>que se eligió</w:t>
+      </w:r>
+      <w:r>
+        <w:rPr>
+          <w:rFonts w:ascii="Arial" w:hAnsi="Arial" w:cs="Arial"/>
+          <w:color w:val="333333"/>
+          <w:sz w:val="24"/>
+          <w:szCs w:val="24"/>
+          <w:shd w:val="clear" w:color="auto" w:fill="FFFFFF"/>
+        </w:rPr>
+        <w:t xml:space="preserve">  es </w:t>
       </w:r>
       <w:proofErr w:type="spellStart"/>
       <w:r>
@@ -1147,7 +1160,7 @@
           <w:szCs w:val="24"/>
           <w:lang w:eastAsia="es-ES"/>
         </w:rPr>
-        <w:t>, su bajo</w:t>
+        <w:t xml:space="preserve">, su facilidad </w:t>
       </w:r>
       <w:r>
         <w:rPr>
@@ -1156,7 +1169,7 @@
           <w:szCs w:val="24"/>
           <w:lang w:eastAsia="es-ES"/>
         </w:rPr>
-        <w:t xml:space="preserve"> costo en requerimientos para la</w:t>
+        <w:t xml:space="preserve">de configuración e instalación y su </w:t>
       </w:r>
       <w:r>
         <w:rPr>
@@ -1165,7 +1178,7 @@
           <w:szCs w:val="24"/>
           <w:lang w:eastAsia="es-ES"/>
         </w:rPr>
-        <w:t xml:space="preserve"> elaboración de bases de datos, su facilidad </w:t>
+        <w:t>alto nivel de confiabilidad</w:t>
       </w:r>
       <w:r>
         <w:rPr>
@@ -1174,7 +1187,7 @@
           <w:szCs w:val="24"/>
           <w:lang w:eastAsia="es-ES"/>
         </w:rPr>
-        <w:t xml:space="preserve">de configuración e instalación y su </w:t>
+        <w:t>. Esto nos llevó</w:t>
       </w:r>
       <w:r>
         <w:rPr>
@@ -1183,34 +1196,7 @@
           <w:szCs w:val="24"/>
           <w:lang w:eastAsia="es-ES"/>
         </w:rPr>
-        <w:t xml:space="preserve">baja </w:t>
-      </w:r>
-      <w:r>
-        <w:rPr>
-          <w:rFonts w:ascii="Arial" w:eastAsia="Times New Roman" w:hAnsi="Arial" w:cs="Arial"/>
-          <w:sz w:val="24"/>
-          <w:szCs w:val="24"/>
-          <w:lang w:eastAsia="es-ES"/>
-        </w:rPr>
-        <w:t>probabilidad de corromper dato</w:t>
-      </w:r>
-      <w:r>
-        <w:rPr>
-          <w:rFonts w:ascii="Arial" w:eastAsia="Times New Roman" w:hAnsi="Arial" w:cs="Arial"/>
-          <w:sz w:val="24"/>
-          <w:szCs w:val="24"/>
-          <w:lang w:eastAsia="es-ES"/>
-        </w:rPr>
-        <w:t>s</w:t>
-      </w:r>
-      <w:r>
-        <w:rPr>
-          <w:rFonts w:ascii="Arial" w:eastAsia="Times New Roman" w:hAnsi="Arial" w:cs="Arial"/>
-          <w:sz w:val="24"/>
-          <w:szCs w:val="24"/>
-          <w:lang w:eastAsia="es-ES"/>
-        </w:rPr>
-        <w:t>. Esto nos llevo a trabajar con</w:t>
+        <w:t xml:space="preserve"> a trabajar con</w:t>
       </w:r>
       <w:r>
         <w:rPr>
@@ -1317,26 +1303,23 @@
         <w:snapToGrid w:val="0"/>
         <w:spacing w:line="360" w:lineRule="auto"/>
         <w:ind w:left="709"/>
-        <w:rPr>
-          <w:rFonts w:ascii="Arial" w:hAnsi="Arial" w:cs="Arial"/>
+        <w:jc w:val="both"/>
+        <w:rPr>
+          <w:rFonts w:ascii="Arial" w:hAnsi="Arial" w:cs="Arial"/>
+          <w:sz w:val="24"/>
+          <w:szCs w:val="24"/>
           <w:lang w:val="es-MX"/>
         </w:rPr>
       </w:pPr>
-    </w:p>
-    <w:p>
-      <w:pPr>
-        <w:pStyle w:val="Prrafodelista"/>
-        <w:snapToGrid w:val="0"/>
-        <w:spacing w:line="360" w:lineRule="auto"/>
-        <w:ind w:left="709"/>
-        <w:jc w:val="both"/>
+      <w:r>
         <w:rPr>
           <w:rFonts w:ascii="Arial" w:hAnsi="Arial" w:cs="Arial"/>
           <w:sz w:val="24"/>
           <w:szCs w:val="24"/>
           <w:lang w:val="es-MX"/>
         </w:rPr>
-      </w:pPr>
+        <w:t>Entre l</w:t>
+      </w:r>
       <w:r>
         <w:rPr>
           <w:rFonts w:ascii="Arial" w:hAnsi="Arial" w:cs="Arial"/>
@@ -1344,7 +1327,7 @@
           <w:szCs w:val="24"/>
           <w:lang w:val="es-MX"/>
         </w:rPr>
-        <w:t>Entre l</w:t>
+        <w:t xml:space="preserve">os métodos ágiles </w:t>
       </w:r>
       <w:r>
         <w:rPr>
@@ -1353,7 +1336,7 @@
           <w:szCs w:val="24"/>
           <w:lang w:val="es-MX"/>
         </w:rPr>
-        <w:t xml:space="preserve">os métodos ágiles </w:t>
+        <w:t>que se consideraron</w:t>
       </w:r>
       <w:r>
         <w:rPr>
@@ -1362,8 +1345,9 @@
           <w:szCs w:val="24"/>
           <w:lang w:val="es-MX"/>
         </w:rPr>
-        <w:t>que se considerados</w:t>
-      </w:r>
+        <w:t xml:space="preserve"> se encuentran la Programación Extrema, </w:t>
+      </w:r>
+      <w:proofErr w:type="spellStart"/>
       <w:r>
         <w:rPr>
           <w:rFonts w:ascii="Arial" w:hAnsi="Arial" w:cs="Arial"/>
@@ -1371,7 +1355,26 @@
           <w:szCs w:val="24"/>
           <w:lang w:val="es-MX"/>
         </w:rPr>
-        <w:t xml:space="preserve"> se encuentran la Programación Extrema, </w:t>
+        <w:t>Scrum</w:t>
+      </w:r>
+      <w:proofErr w:type="spellEnd"/>
+      <w:r>
+        <w:rPr>
+          <w:rFonts w:ascii="Arial" w:hAnsi="Arial" w:cs="Arial"/>
+          <w:sz w:val="24"/>
+          <w:szCs w:val="24"/>
+          <w:lang w:val="es-MX"/>
+        </w:rPr>
+        <w:t xml:space="preserve"> y Cristal</w:t>
+      </w:r>
+      <w:r>
+        <w:rPr>
+          <w:rFonts w:ascii="Arial" w:hAnsi="Arial" w:cs="Arial"/>
+          <w:sz w:val="24"/>
+          <w:szCs w:val="24"/>
+          <w:lang w:val="es-MX"/>
+        </w:rPr>
+        <w:t xml:space="preserve">. De las cuales se eligió la metodología </w:t>
       </w:r>
       <w:proofErr w:type="spellStart"/>
       <w:r>
@@ -1391,7 +1394,7 @@
           <w:szCs w:val="24"/>
           <w:lang w:val="es-MX"/>
         </w:rPr>
-        <w:t xml:space="preserve"> y Cristal</w:t>
+        <w:t xml:space="preserve"> debido a</w:t>
       </w:r>
       <w:r>
         <w:rPr>
@@ -1400,9 +1403,8 @@
           <w:szCs w:val="24"/>
           <w:lang w:val="es-MX"/>
         </w:rPr>
-        <w:t xml:space="preserve">. De las cuales se eligió la metodología </w:t>
-      </w:r>
-      <w:proofErr w:type="spellStart"/>
+        <w:t xml:space="preserve"> que es</w:t>
+      </w:r>
       <w:r>
         <w:rPr>
           <w:rFonts w:ascii="Arial" w:hAnsi="Arial" w:cs="Arial"/>
@@ -1410,9 +1412,8 @@
           <w:szCs w:val="24"/>
           <w:lang w:val="es-MX"/>
         </w:rPr>
-        <w:t>Scrum</w:t>
-      </w:r>
-      <w:proofErr w:type="spellEnd"/>
+        <w:t xml:space="preserve"> una metodología transparente, </w:t>
+      </w:r>
       <w:r>
         <w:rPr>
           <w:rFonts w:ascii="Arial" w:hAnsi="Arial" w:cs="Arial"/>
@@ -1420,7 +1421,7 @@
           <w:szCs w:val="24"/>
           <w:lang w:val="es-MX"/>
         </w:rPr>
-        <w:t xml:space="preserve"> debido a</w:t>
+        <w:t>flexible</w:t>
       </w:r>
       <w:r>
         <w:rPr>
@@ -1429,65 +1430,7 @@
           <w:szCs w:val="24"/>
           <w:lang w:val="es-MX"/>
         </w:rPr>
-        <w:t xml:space="preserve"> que es una metodología transparente y flexible</w:t>
-      </w:r>
-      <w:r>
-        <w:rPr>
-          <w:rFonts w:ascii="Arial" w:hAnsi="Arial" w:cs="Arial"/>
-          <w:sz w:val="24"/>
-          <w:szCs w:val="24"/>
-          <w:lang w:val="es-MX"/>
-        </w:rPr>
-        <w:t xml:space="preserve">, permitiendo anticiparnos a los cambios próximos, enfocarnos en las características de mayor </w:t>
-      </w:r>
-      <w:r>
-        <w:rPr>
-          <w:rFonts w:ascii="Arial" w:hAnsi="Arial" w:cs="Arial"/>
-          <w:sz w:val="24"/>
-          <w:szCs w:val="24"/>
-        </w:rPr>
-        <w:t xml:space="preserve">valor del proyecto </w:t>
-      </w:r>
-      <w:r>
-        <w:rPr>
-          <w:rFonts w:ascii="Arial" w:hAnsi="Arial" w:cs="Arial"/>
-          <w:sz w:val="24"/>
-          <w:szCs w:val="24"/>
-          <w:lang w:val="es-MX"/>
-        </w:rPr>
-        <w:t xml:space="preserve">y </w:t>
-      </w:r>
-      <w:r>
-        <w:rPr>
-          <w:rFonts w:ascii="Arial" w:hAnsi="Arial" w:cs="Arial"/>
-          <w:sz w:val="24"/>
-          <w:szCs w:val="24"/>
-        </w:rPr>
-        <w:t xml:space="preserve">comprobar </w:t>
-      </w:r>
-      <w:r>
-        <w:rPr>
-          <w:rFonts w:ascii="Arial" w:hAnsi="Arial" w:cs="Arial"/>
-          <w:sz w:val="24"/>
-          <w:szCs w:val="24"/>
-        </w:rPr>
-        <w:t xml:space="preserve">con facilidad </w:t>
-      </w:r>
-      <w:r>
-        <w:rPr>
-          <w:rFonts w:ascii="Arial" w:hAnsi="Arial" w:cs="Arial"/>
-          <w:sz w:val="24"/>
-          <w:szCs w:val="24"/>
-        </w:rPr>
-        <w:t>el progreso del proyecto</w:t>
-      </w:r>
-      <w:r>
-        <w:rPr>
-          <w:rFonts w:ascii="Arial" w:hAnsi="Arial" w:cs="Arial"/>
-          <w:sz w:val="24"/>
-          <w:szCs w:val="24"/>
-        </w:rPr>
-        <w:t>.</w:t>
+        <w:t xml:space="preserve"> y que permite comprobar con facilidad el progreso del proyecto.</w:t>
       </w:r>
     </w:p>
     <w:p>
@@ -1578,7 +1521,6 @@
           <w:szCs w:val="24"/>
           <w:lang w:val="es-MX"/>
         </w:rPr>
-        <w:lastRenderedPageBreak/>
         <w:t>Análisis de requisitos</w:t>
       </w:r>
     </w:p>
@@ -1646,7 +1588,17 @@
           <w:szCs w:val="24"/>
           <w:lang w:val="es-MX"/>
         </w:rPr>
-        <w:t>o funcionales del prototipo y se elaboro un enunciado del problema a resolver. Estos requisitos fueron obtenidos utilizando la técnica de tormenta de ideas. Mediante el análisis del enunciado del problema se obtuvo una lista de  requerimientos en lenguaje natural. Cabe aclarar que esta etapa es iterativa, por lo que se irá refinado y modificando según avance el proyecto.</w:t>
+        <w:t xml:space="preserve">o funcionales del prototipo y se elaboro un enunciado del problema a resolver. Estos requisitos fueron obtenidos utilizando la técnica de </w:t>
+      </w:r>
+      <w:r>
+        <w:rPr>
+          <w:rFonts w:ascii="Arial" w:hAnsi="Arial" w:cs="Arial"/>
+          <w:sz w:val="24"/>
+          <w:szCs w:val="24"/>
+          <w:lang w:val="es-MX"/>
+        </w:rPr>
+        <w:lastRenderedPageBreak/>
+        <w:t>tormenta de ideas. Mediante el análisis del enunciado del problema se obtuvo una lista de  requerimientos en lenguaje natural. Cabe aclarar que esta etapa es iterativa, por lo que se irá refinado y modificando según avance el proyecto.</w:t>
       </w:r>
     </w:p>
     <w:p>
@@ -1717,7 +1669,7 @@
           <w:szCs w:val="24"/>
           <w:lang w:val="es-MX"/>
         </w:rPr>
-        <w:t>obteniéndose así los diagrama de caso de uso, el diagrama de contexto, el diagrama de clases y el diagrama de base de datos.</w:t>
+        <w:t>obteniendo</w:t>
       </w:r>
       <w:r>
         <w:rPr>
@@ -1726,9 +1678,8 @@
           <w:szCs w:val="24"/>
           <w:lang w:val="es-MX"/>
         </w:rPr>
-        <w:t xml:space="preserve"> Además se diseño la estructura y se definió el funcionamiento de las diferentes partes que componen la arquitectura del sistema. Para lograr la escalabilidad de la aplicación se uso los patrones de diseño DAO y </w:t>
-      </w:r>
-      <w:proofErr w:type="spellStart"/>
+        <w:t xml:space="preserve"> así los diagrama de caso de uso, el diagrama de contexto, el diagrama de clases y el diagrama de base de datos.</w:t>
+      </w:r>
       <w:r>
         <w:rPr>
           <w:rFonts w:ascii="Arial" w:hAnsi="Arial" w:cs="Arial"/>
@@ -1736,9 +1687,8 @@
           <w:szCs w:val="24"/>
           <w:lang w:val="es-MX"/>
         </w:rPr>
-        <w:t>Facade.También</w:t>
-      </w:r>
-      <w:proofErr w:type="spellEnd"/>
+        <w:t xml:space="preserve"> Además se diseño la estructura y se definió el funcionamiento de las diferentes partes que componen la arquitectura del sistema. Para lograr la escalabilidad de la aplicación se uso los patrones de diseño DAO y Facade.</w:t>
+      </w:r>
       <w:r>
         <w:rPr>
           <w:rFonts w:ascii="Arial" w:hAnsi="Arial" w:cs="Arial"/>
@@ -1746,7 +1696,16 @@
           <w:szCs w:val="24"/>
           <w:lang w:val="es-MX"/>
         </w:rPr>
-        <w:t xml:space="preserve"> se realizó el diseño de la carta gourmet mediante Adobe Photoshop y de gráficos como botones, icono y </w:t>
+        <w:t xml:space="preserve"> </w:t>
+      </w:r>
+      <w:r>
+        <w:rPr>
+          <w:rFonts w:ascii="Arial" w:hAnsi="Arial" w:cs="Arial"/>
+          <w:sz w:val="24"/>
+          <w:szCs w:val="24"/>
+          <w:lang w:val="es-MX"/>
+        </w:rPr>
+        <w:t xml:space="preserve">También se realizó el diseño de la carta gourmet mediante Adobe Photoshop y de gráficos como botones, icono y </w:t>
       </w:r>
       <w:proofErr w:type="spellStart"/>
       <w:r>
@@ -1828,7 +1787,43 @@
           <w:szCs w:val="24"/>
           <w:lang w:val="es-MX"/>
         </w:rPr>
-        <w:t>Se desarrolló el modulo de administración del sistema la cual consiste en gestionar los pedidos enviados por modulo cliente mediante un servidor. Esta aplicación está desarrollada a un 85% teniendo en cuenta los casos de uso completados y programados.</w:t>
+        <w:t>Se desarrolló el modulo de administración del sistema la cual consiste en gestionar los pedidos enviados por mod</w:t>
+      </w:r>
+      <w:r>
+        <w:rPr>
+          <w:rFonts w:ascii="Arial" w:hAnsi="Arial" w:cs="Arial"/>
+          <w:sz w:val="24"/>
+          <w:szCs w:val="24"/>
+          <w:lang w:val="es-MX"/>
+        </w:rPr>
+        <w:t>ulo cliente</w:t>
+      </w:r>
+      <w:r>
+        <w:rPr>
+          <w:rFonts w:ascii="Arial" w:hAnsi="Arial" w:cs="Arial"/>
+          <w:sz w:val="24"/>
+          <w:szCs w:val="24"/>
+          <w:lang w:val="es-MX"/>
+        </w:rPr>
+        <w:t xml:space="preserve">. Esta aplicación está desarrollada a un </w:t>
+      </w:r>
+      <w:r>
+        <w:rPr>
+          <w:rFonts w:ascii="Arial" w:hAnsi="Arial" w:cs="Arial"/>
+          <w:sz w:val="24"/>
+          <w:szCs w:val="24"/>
+          <w:lang w:val="es-MX"/>
+        </w:rPr>
+        <w:t>65</w:t>
+      </w:r>
+      <w:r>
+        <w:rPr>
+          <w:rFonts w:ascii="Arial" w:hAnsi="Arial" w:cs="Arial"/>
+          <w:sz w:val="24"/>
+          <w:szCs w:val="24"/>
+          <w:lang w:val="es-MX"/>
+        </w:rPr>
+        <w:t>% teniendo en cuenta los casos de uso completados y programados.</w:t>
       </w:r>
     </w:p>
     <w:p>
@@ -1851,7 +1846,25 @@
           <w:szCs w:val="24"/>
           <w:lang w:val="es-MX"/>
         </w:rPr>
-        <w:t>El modulo de cliente, encargado de tomar los pedidos mediante un teléfono móvil, está desarrollado a 80%, teniendo en cuanta los casos de usos completados y programados.</w:t>
+        <w:t>El modulo de cliente, encargado de tomar los pedidos mediante un teléfo</w:t>
+      </w:r>
+      <w:r>
+        <w:rPr>
+          <w:rFonts w:ascii="Arial" w:hAnsi="Arial" w:cs="Arial"/>
+          <w:sz w:val="24"/>
+          <w:szCs w:val="24"/>
+          <w:lang w:val="es-MX"/>
+        </w:rPr>
+        <w:t>no móvil, está desarrollado a 70</w:t>
+      </w:r>
+      <w:r>
+        <w:rPr>
+          <w:rFonts w:ascii="Arial" w:hAnsi="Arial" w:cs="Arial"/>
+          <w:sz w:val="24"/>
+          <w:szCs w:val="24"/>
+          <w:lang w:val="es-MX"/>
+        </w:rPr>
+        <w:t>%, teniendo en cuanta los casos de usos completados y programados.</w:t>
       </w:r>
     </w:p>
     <w:p>
@@ -1873,7 +1886,34 @@
           <w:szCs w:val="24"/>
           <w:lang w:val="es-MX"/>
         </w:rPr>
-        <w:t>Cabe aclarar que esta etapa es iterativa, se irá refinando según avanzan el desarrollo del proyecto.</w:t>
+        <w:t>Cabe aclarar que esta etapa es iterativa,</w:t>
+      </w:r>
+      <w:r>
+        <w:rPr>
+          <w:rFonts w:ascii="Arial" w:hAnsi="Arial" w:cs="Arial"/>
+          <w:sz w:val="24"/>
+          <w:szCs w:val="24"/>
+          <w:lang w:val="es-MX"/>
+        </w:rPr>
+        <w:t xml:space="preserve"> por lo que</w:t>
+      </w:r>
+      <w:r>
+        <w:rPr>
+          <w:rFonts w:ascii="Arial" w:hAnsi="Arial" w:cs="Arial"/>
+          <w:sz w:val="24"/>
+          <w:szCs w:val="24"/>
+          <w:lang w:val="es-MX"/>
+        </w:rPr>
+        <w:t xml:space="preserve"> se irá refinando según avanza</w:t>
+      </w:r>
+      <w:r>
+        <w:rPr>
+          <w:rFonts w:ascii="Arial" w:hAnsi="Arial" w:cs="Arial"/>
+          <w:sz w:val="24"/>
+          <w:szCs w:val="24"/>
+          <w:lang w:val="es-MX"/>
+        </w:rPr>
+        <w:t xml:space="preserve"> el desarrollo del proyecto.</w:t>
       </w:r>
     </w:p>
     <w:p>
@@ -1942,7 +1982,6 @@
           <w:szCs w:val="24"/>
           <w:lang w:val="es-MX"/>
         </w:rPr>
-        <w:lastRenderedPageBreak/>
         <w:t>10-Prueba</w:t>
       </w:r>
       <w:r>
@@ -2031,6 +2070,7 @@
           <w:szCs w:val="24"/>
           <w:lang w:val="es-MX"/>
         </w:rPr>
+        <w:lastRenderedPageBreak/>
         <w:t>11</w:t>
       </w:r>
       <w:r>
@@ -2071,115 +2111,7 @@
           <w:szCs w:val="24"/>
           <w:lang w:val="es-MX"/>
         </w:rPr>
-        <w:t xml:space="preserve">En esta etapa del proyecto se tiene que terminar de documentar los tres capítulos faltantes: </w:t>
-      </w:r>
-      <w:r>
-        <w:rPr>
-          <w:rFonts w:ascii="Arial" w:hAnsi="Arial" w:cs="Arial"/>
-          <w:sz w:val="24"/>
-          <w:szCs w:val="24"/>
-          <w:lang w:val="es-MX"/>
-        </w:rPr>
-        <w:t>"</w:t>
-      </w:r>
-      <w:r>
-        <w:rPr>
-          <w:rFonts w:ascii="Arial" w:hAnsi="Arial" w:cs="Arial"/>
-          <w:sz w:val="24"/>
-          <w:szCs w:val="24"/>
-          <w:lang w:val="es-MX"/>
-        </w:rPr>
-        <w:t>Desarrollo del prototipo de realidad aumentada</w:t>
-      </w:r>
-      <w:r>
-        <w:rPr>
-          <w:rFonts w:ascii="Arial" w:hAnsi="Arial" w:cs="Arial"/>
-          <w:sz w:val="24"/>
-          <w:szCs w:val="24"/>
-          <w:lang w:val="es-MX"/>
-        </w:rPr>
-        <w:t>"</w:t>
-      </w:r>
-      <w:r>
-        <w:rPr>
-          <w:rFonts w:ascii="Arial" w:hAnsi="Arial" w:cs="Arial"/>
-          <w:sz w:val="24"/>
-          <w:szCs w:val="24"/>
-          <w:lang w:val="es-MX"/>
-        </w:rPr>
-        <w:t xml:space="preserve">, </w:t>
-      </w:r>
-      <w:r>
-        <w:rPr>
-          <w:rFonts w:ascii="Arial" w:hAnsi="Arial" w:cs="Arial"/>
-          <w:sz w:val="24"/>
-          <w:szCs w:val="24"/>
-          <w:lang w:val="es-MX"/>
-        </w:rPr>
-        <w:t>"</w:t>
-      </w:r>
-      <w:r>
-        <w:rPr>
-          <w:rFonts w:ascii="Arial" w:hAnsi="Arial" w:cs="Arial"/>
-          <w:sz w:val="24"/>
-          <w:szCs w:val="24"/>
-          <w:lang w:val="es-MX"/>
-        </w:rPr>
-        <w:t>Conclusiones y líneas futuras</w:t>
-      </w:r>
-      <w:r>
-        <w:rPr>
-          <w:rFonts w:ascii="Arial" w:hAnsi="Arial" w:cs="Arial"/>
-          <w:sz w:val="24"/>
-          <w:szCs w:val="24"/>
-          <w:lang w:val="es-MX"/>
-        </w:rPr>
-        <w:t>"</w:t>
-      </w:r>
-      <w:r>
-        <w:rPr>
-          <w:rFonts w:ascii="Arial" w:hAnsi="Arial" w:cs="Arial"/>
-          <w:sz w:val="24"/>
-          <w:szCs w:val="24"/>
-          <w:lang w:val="es-MX"/>
-        </w:rPr>
-        <w:t xml:space="preserve"> y</w:t>
-      </w:r>
-      <w:r>
-        <w:rPr>
-          <w:rFonts w:ascii="Arial" w:hAnsi="Arial" w:cs="Arial"/>
-          <w:sz w:val="24"/>
-          <w:szCs w:val="24"/>
-          <w:lang w:val="es-MX"/>
-        </w:rPr>
-        <w:t xml:space="preserve"> "R</w:t>
-      </w:r>
-      <w:r>
-        <w:rPr>
-          <w:rFonts w:ascii="Arial" w:hAnsi="Arial" w:cs="Arial"/>
-          <w:sz w:val="24"/>
-          <w:szCs w:val="24"/>
-          <w:lang w:val="es-MX"/>
-        </w:rPr>
-        <w:t>eferencias bibliográficas</w:t>
-      </w:r>
-      <w:r>
-        <w:rPr>
-          <w:rFonts w:ascii="Arial" w:hAnsi="Arial" w:cs="Arial"/>
-          <w:sz w:val="24"/>
-          <w:szCs w:val="24"/>
-          <w:lang w:val="es-MX"/>
-        </w:rPr>
-        <w:t>"</w:t>
-      </w:r>
-      <w:r>
-        <w:rPr>
-          <w:rFonts w:ascii="Arial" w:hAnsi="Arial" w:cs="Arial"/>
-          <w:sz w:val="24"/>
-          <w:szCs w:val="24"/>
-          <w:lang w:val="es-MX"/>
-        </w:rPr>
-        <w:t xml:space="preserve">. Además de </w:t>
+        <w:t xml:space="preserve">En esta etapa del proyecto se tiene que terminar de documentar los tres capítulos faltantes. Además de </w:t>
       </w:r>
       <w:r>
         <w:rPr>
@@ -12850,23 +12782,62 @@
           <w:sz w:val="24"/>
           <w:szCs w:val="24"/>
         </w:rPr>
-        <w:t>ión anterior, hasta el día 05/08</w:t>
-      </w:r>
-      <w:r>
-        <w:rPr>
-          <w:rFonts w:ascii="Arial" w:hAnsi="Arial" w:cs="Arial"/>
-          <w:sz w:val="24"/>
-          <w:szCs w:val="24"/>
-        </w:rPr>
-        <w:t>/2013</w:t>
-      </w:r>
-      <w:r>
-        <w:rPr>
-          <w:rFonts w:ascii="Arial" w:hAnsi="Arial" w:cs="Arial"/>
-          <w:sz w:val="24"/>
-          <w:szCs w:val="24"/>
-        </w:rPr>
-        <w:t xml:space="preserve"> y encontrándose en 22</w:t>
+        <w:t xml:space="preserve">ión anterior, hasta el día </w:t>
+      </w:r>
+      <w:r>
+        <w:rPr>
+          <w:rFonts w:ascii="Arial" w:eastAsia="Times New Roman" w:hAnsi="Arial" w:cs="Arial"/>
+          <w:bCs/>
+          <w:color w:val="000000"/>
+          <w:sz w:val="24"/>
+        </w:rPr>
+        <w:t>04/</w:t>
+      </w:r>
+      <w:r>
+        <w:t xml:space="preserve"> </w:t>
+      </w:r>
+      <w:r>
+        <w:rPr>
+          <w:rFonts w:ascii="Arial" w:eastAsia="Times New Roman" w:hAnsi="Arial" w:cs="Arial"/>
+          <w:bCs/>
+          <w:color w:val="000000"/>
+          <w:sz w:val="24"/>
+        </w:rPr>
+        <w:t>08/</w:t>
+      </w:r>
+      <w:r>
+        <w:rPr>
+          <w:rFonts w:ascii="Arial" w:eastAsia="Times New Roman" w:hAnsi="Arial" w:cs="Arial"/>
+          <w:bCs/>
+          <w:color w:val="000000"/>
+          <w:sz w:val="24"/>
+        </w:rPr>
+        <w:t>14</w:t>
+      </w:r>
+      <w:r>
+        <w:rPr>
+          <w:rFonts w:ascii="Arial" w:eastAsia="Times New Roman" w:hAnsi="Arial" w:cs="Arial"/>
+          <w:bCs/>
+          <w:color w:val="000000"/>
+          <w:sz w:val="24"/>
+        </w:rPr>
+        <w:t xml:space="preserve"> </w:t>
+      </w:r>
+      <w:r>
+        <w:rPr>
+          <w:rFonts w:ascii="Arial" w:hAnsi="Arial" w:cs="Arial"/>
+          <w:sz w:val="24"/>
+          <w:szCs w:val="24"/>
+        </w:rPr>
+        <w:t>y encontrándose en 2</w:t>
+      </w:r>
+      <w:r>
+        <w:rPr>
+          <w:rFonts w:ascii="Arial" w:hAnsi="Arial" w:cs="Arial"/>
+          <w:sz w:val="24"/>
+          <w:szCs w:val="24"/>
+        </w:rPr>
+        <w:t>0</w:t>
       </w:r>
       <w:r>
         <w:rPr>
@@ -13564,7 +13535,15 @@
                 <w:b/>
                 <w:bCs/>
               </w:rPr>
-              <w:t>85%</w:t>
+              <w:t>68</w:t>
+            </w:r>
+            <w:r>
+              <w:rPr>
+                <w:rFonts w:ascii="Arial" w:eastAsia="Arial Unicode MS" w:hAnsi="Arial" w:cs="Arial"/>
+                <w:b/>
+                <w:bCs/>
+              </w:rPr>
+              <w:t>%</w:t>
             </w:r>
           </w:p>
         </w:tc>
@@ -13624,7 +13603,15 @@
                 <w:b/>
                 <w:bCs/>
               </w:rPr>
-              <w:t>50%</w:t>
+              <w:t>45</w:t>
+            </w:r>
+            <w:r>
+              <w:rPr>
+                <w:rFonts w:ascii="Arial" w:eastAsia="Arial Unicode MS" w:hAnsi="Arial" w:cs="Arial"/>
+                <w:b/>
+                <w:bCs/>
+              </w:rPr>
+              <w:t>%</w:t>
             </w:r>
           </w:p>
         </w:tc>

</xml_diff>

<commit_message>
ultimas actualizaciones presentacion de avance de proyecto
</commit_message>
<xml_diff>
--- a/Documentacion/Informe de Grado de Avance.docx
+++ b/Documentacion/Informe de Grado de Avance.docx
@@ -2,22 +2,6 @@
 <file path=word/document.xml><?xml version="1.0" encoding="utf-8"?>
 <w:document xmlns:ve="http://schemas.openxmlformats.org/markup-compatibility/2006" xmlns:o="urn:schemas-microsoft-com:office:office" xmlns:r="http://schemas.openxmlformats.org/officeDocument/2006/relationships" xmlns:m="http://schemas.openxmlformats.org/officeDocument/2006/math" xmlns:v="urn:schemas-microsoft-com:vml" xmlns:wp="http://schemas.openxmlformats.org/drawingml/2006/wordprocessingDrawing" xmlns:w10="urn:schemas-microsoft-com:office:word" xmlns:w="http://schemas.openxmlformats.org/wordprocessingml/2006/main" xmlns:wne="http://schemas.microsoft.com/office/word/2006/wordml">
   <w:body>
-    <w:p>
-      <w:pPr>
-        <w:jc w:val="right"/>
-        <w:rPr>
-          <w:rFonts w:cs="Arial"/>
-          <w:szCs w:val="24"/>
-        </w:rPr>
-      </w:pPr>
-      <w:r>
-        <w:rPr>
-          <w:rFonts w:cs="Arial"/>
-          <w:szCs w:val="24"/>
-        </w:rPr>
-        <w:t>San Salvador de Jujuy, de agosto de 2014</w:t>
-      </w:r>
-    </w:p>
     <w:p>
       <w:pPr>
         <w:jc w:val="center"/>
@@ -319,14 +303,42 @@
           <w:rFonts w:cs="Arial"/>
           <w:szCs w:val="24"/>
         </w:rPr>
-        <w:t>En el presente informe de avance del proyecto final de la carrera ingeniería informática</w:t>
+        <w:t>En el presente infor</w:t>
       </w:r>
       <w:r>
         <w:rPr>
           <w:rFonts w:cs="Arial"/>
           <w:szCs w:val="24"/>
         </w:rPr>
-        <w:t xml:space="preserve">, se procederá a describir las tareas desarrolladas en el periodo comprendido entre </w:t>
+        <w:t xml:space="preserve">me de avance del proyecto </w:t>
+      </w:r>
+      <w:r>
+        <w:rPr>
+          <w:rFonts w:cs="Arial"/>
+          <w:szCs w:val="24"/>
+        </w:rPr>
+        <w:t>de la carrera ingeniería informática</w:t>
+      </w:r>
+      <w:r>
+        <w:rPr>
+          <w:rFonts w:cs="Arial"/>
+          <w:szCs w:val="24"/>
+        </w:rPr>
+        <w:t>, se procederá a describir las</w:t>
+      </w:r>
+      <w:r>
+        <w:rPr>
+          <w:rFonts w:cs="Arial"/>
+          <w:szCs w:val="24"/>
+        </w:rPr>
+        <w:t xml:space="preserve"> tareas desarrolladas en el perí</w:t>
+      </w:r>
+      <w:r>
+        <w:rPr>
+          <w:rFonts w:cs="Arial"/>
+          <w:szCs w:val="24"/>
+        </w:rPr>
+        <w:t xml:space="preserve">odo comprendido entre </w:t>
       </w:r>
       <w:r>
         <w:rPr>
@@ -415,7 +427,25 @@
           <w:color w:val="000000"/>
           <w:szCs w:val="24"/>
         </w:rPr>
-        <w:t xml:space="preserve"> a las previstas en cada etapa del proyecto final.</w:t>
+        <w:t xml:space="preserve"> a las previstas</w:t>
+      </w:r>
+      <w:r>
+        <w:rPr>
+          <w:rFonts w:eastAsia="Times New Roman" w:cs="Arial"/>
+          <w:bCs/>
+          <w:color w:val="000000"/>
+          <w:szCs w:val="24"/>
+        </w:rPr>
+        <w:t xml:space="preserve"> en el anteproyecto</w:t>
+      </w:r>
+      <w:r>
+        <w:rPr>
+          <w:rFonts w:eastAsia="Times New Roman" w:cs="Arial"/>
+          <w:bCs/>
+          <w:color w:val="000000"/>
+          <w:szCs w:val="24"/>
+        </w:rPr>
+        <w:t>.</w:t>
       </w:r>
     </w:p>
     <w:p>
@@ -586,7 +616,19 @@
         <w:rPr>
           <w:lang w:val="es-MX"/>
         </w:rPr>
-        <w:t>e realizaron búsquedas en sitios web y bibliografías sobre realidad aumentada para comprender esta tecnología y poder implantarla en nuestra solución.</w:t>
+        <w:t xml:space="preserve">e realizaron búsquedas en sitios web y bibliografías sobre realidad aumentada para comprender esta tecnología y poder implantarla en </w:t>
+      </w:r>
+      <w:r>
+        <w:rPr>
+          <w:lang w:val="es-MX"/>
+        </w:rPr>
+        <w:t>la</w:t>
+      </w:r>
+      <w:r>
+        <w:rPr>
+          <w:lang w:val="es-MX"/>
+        </w:rPr>
+        <w:t xml:space="preserve"> solución del problema.</w:t>
       </w:r>
     </w:p>
     <w:p>
@@ -633,15 +675,10 @@
         </w:rPr>
       </w:pPr>
       <w:r>
-        <w:t xml:space="preserve">En esta etapa se realizo la investigación y el estudio de las distintas tecnologías de realidad aumentada, entre las cuales se consideraron: </w:t>
-      </w:r>
-      <w:proofErr w:type="spellStart"/>
-      <w:r>
-        <w:t>Vuforia</w:t>
-      </w:r>
-      <w:proofErr w:type="spellEnd"/>
-      <w:r>
-        <w:t xml:space="preserve">, </w:t>
+        <w:t>En esta etapa se realizó</w:t>
+      </w:r>
+      <w:r>
+        <w:t xml:space="preserve"> la investigación y el estudio de las distintas tecnologías de realidad aumentada, entre las cuales se consideraron: Vuforia, </w:t>
       </w:r>
       <w:proofErr w:type="spellStart"/>
       <w:r>
@@ -680,71 +717,99 @@
           <w:bCs/>
           <w:lang w:val="es-AR"/>
         </w:rPr>
-        <w:t xml:space="preserve">Comparando las características, </w:t>
+        <w:t>Comparando las características, propiedades, ventajas y desventajas de estas se c</w:t>
       </w:r>
       <w:r>
         <w:rPr>
           <w:bCs/>
           <w:lang w:val="es-AR"/>
         </w:rPr>
-        <w:lastRenderedPageBreak/>
-        <w:t>propiedades, ventajas y desventajas de estas se c</w:t>
+        <w:t>onc</w:t>
       </w:r>
       <w:r>
         <w:rPr>
           <w:bCs/>
           <w:lang w:val="es-AR"/>
         </w:rPr>
-        <w:t>onc</w:t>
+        <w:t>luy</w:t>
       </w:r>
       <w:r>
         <w:rPr>
           <w:bCs/>
           <w:lang w:val="es-AR"/>
         </w:rPr>
-        <w:t>luy</w:t>
+        <w:t>ó</w:t>
       </w:r>
       <w:r>
         <w:rPr>
           <w:bCs/>
           <w:lang w:val="es-AR"/>
         </w:rPr>
-        <w:t>o que V</w:t>
+        <w:t xml:space="preserve"> que V</w:t>
       </w:r>
       <w:r>
         <w:rPr>
           <w:bCs/>
           <w:lang w:val="es-AR"/>
         </w:rPr>
-        <w:t>uforia es</w:t>
+        <w:t xml:space="preserve">uforia </w:t>
       </w:r>
       <w:r>
         <w:rPr>
           <w:bCs/>
           <w:lang w:val="es-AR"/>
         </w:rPr>
-        <w:t xml:space="preserve"> la tecnología</w:t>
+        <w:lastRenderedPageBreak/>
+        <w:t>es</w:t>
       </w:r>
       <w:r>
         <w:rPr>
           <w:bCs/>
           <w:lang w:val="es-AR"/>
         </w:rPr>
-        <w:t xml:space="preserve"> con mayores ventajas </w:t>
+        <w:t xml:space="preserve"> la tecnología</w:t>
       </w:r>
       <w:r>
         <w:rPr>
           <w:bCs/>
           <w:lang w:val="es-AR"/>
         </w:rPr>
-        <w:t xml:space="preserve"> para el proyecto.</w:t>
+        <w:t xml:space="preserve"> con mayores ventajas </w:t>
       </w:r>
       <w:r>
         <w:rPr>
           <w:bCs/>
           <w:lang w:val="es-AR"/>
         </w:rPr>
-        <w:t xml:space="preserve"> Además se utilizo Unity3D que es considerado  el mejor motor grafico que trabaja con Vuforia en la actualidad.</w:t>
+        <w:t xml:space="preserve"> para el proyecto.</w:t>
+      </w:r>
+      <w:r>
+        <w:rPr>
+          <w:bCs/>
+          <w:lang w:val="es-AR"/>
+        </w:rPr>
+        <w:t xml:space="preserve"> Además se utilizó</w:t>
+      </w:r>
+      <w:r>
+        <w:rPr>
+          <w:bCs/>
+          <w:lang w:val="es-AR"/>
+        </w:rPr>
+        <w:t xml:space="preserve"> Unity3D que es</w:t>
+      </w:r>
+      <w:r>
+        <w:rPr>
+          <w:bCs/>
+          <w:lang w:val="es-AR"/>
+        </w:rPr>
+        <w:t xml:space="preserve"> considerado  el mejor motor grá</w:t>
+      </w:r>
+      <w:r>
+        <w:rPr>
+          <w:bCs/>
+          <w:lang w:val="es-AR"/>
+        </w:rPr>
+        <w:t>fico que trabaja con Vuforia en la actualidad.</w:t>
       </w:r>
     </w:p>
     <w:p>
@@ -756,7 +821,10 @@
         <w:t xml:space="preserve">Se </w:t>
       </w:r>
       <w:r>
-        <w:t>opto por</w:t>
+        <w:t>optó</w:t>
+      </w:r>
+      <w:r>
+        <w:t xml:space="preserve"> por</w:t>
       </w:r>
       <w:r>
         <w:t xml:space="preserve"> trabajar con el lenguaje de C# </w:t>
@@ -786,7 +854,13 @@
         <w:t xml:space="preserve">or otra </w:t>
       </w:r>
       <w:r>
-        <w:t xml:space="preserve">parte nos da </w:t>
+        <w:t>parte</w:t>
+      </w:r>
+      <w:r>
+        <w:t xml:space="preserve"> </w:t>
+      </w:r>
+      <w:r>
+        <w:t>brinda</w:t>
       </w:r>
       <w:r>
         <w:t xml:space="preserve"> escalabilidad</w:t>
@@ -807,7 +881,10 @@
         <w:t xml:space="preserve"> mejor rendimiento en el futuro</w:t>
       </w:r>
       <w:r>
-        <w:t xml:space="preserve"> y nos permite usar patrones de diseño como Facade y Dao.</w:t>
+        <w:t xml:space="preserve"> y</w:t>
+      </w:r>
+      <w:r>
+        <w:t xml:space="preserve"> permite usar patrones de diseño como Facade y Dao.</w:t>
       </w:r>
     </w:p>
     <w:p>
@@ -899,13 +976,20 @@
           <w:rFonts w:eastAsia="Times New Roman"/>
           <w:lang w:eastAsia="es-ES"/>
         </w:rPr>
-        <w:t>. Esto nos llevó</w:t>
+        <w:t xml:space="preserve">. Esto </w:t>
       </w:r>
       <w:r>
         <w:rPr>
           <w:rFonts w:eastAsia="Times New Roman"/>
           <w:lang w:eastAsia="es-ES"/>
         </w:rPr>
+        <w:t>llevó</w:t>
+      </w:r>
+      <w:r>
+        <w:rPr>
+          <w:rFonts w:eastAsia="Times New Roman"/>
+          <w:lang w:eastAsia="es-ES"/>
+        </w:rPr>
         <w:t xml:space="preserve"> a trabajar con</w:t>
       </w:r>
       <w:r>
@@ -930,7 +1014,10 @@
         <w:t>,</w:t>
       </w:r>
       <w:r>
-        <w:t xml:space="preserve"> que nos permite instalar el entorno </w:t>
+        <w:t xml:space="preserve"> que</w:t>
+      </w:r>
+      <w:r>
+        <w:t xml:space="preserve"> permite instalar el entorno </w:t>
       </w:r>
       <w:proofErr w:type="spellStart"/>
       <w:r>
@@ -938,7 +1025,13 @@
       </w:r>
       <w:proofErr w:type="spellEnd"/>
       <w:r>
-        <w:t>, Apache y PHP fácilmente con configuraciones mínimas, permitiendo ahorra bastante tiempo.</w:t>
+        <w:t>, Apache y PHP fácilmente con configuraciones mínimas, permitiendo ahorra</w:t>
+      </w:r>
+      <w:r>
+        <w:t>r</w:t>
+      </w:r>
+      <w:r>
+        <w:t xml:space="preserve"> bastante tiempo.</w:t>
       </w:r>
     </w:p>
     <w:p>
@@ -999,7 +1092,7 @@
           <w:szCs w:val="24"/>
           <w:lang w:val="es-MX"/>
         </w:rPr>
-        <w:t>que se consideraron</w:t>
+        <w:t>considerados</w:t>
       </w:r>
       <w:r>
         <w:rPr>
@@ -1186,7 +1279,7 @@
           <w:szCs w:val="24"/>
           <w:lang w:val="es-MX"/>
         </w:rPr>
-        <w:t xml:space="preserve">con el Product Owner o dueño del producto con el fin de definir los requerimientos funcionales y no </w:t>
+        <w:t xml:space="preserve">con el Product Owner o dueño del producto con el fin de definir los requerimientos funcionales y no funcionales del prototipo y se elaboro un enunciado del problema a resolver. Estos requisitos fueron obtenidos utilizando la técnica de </w:t>
       </w:r>
       <w:r>
         <w:rPr>
@@ -1195,7 +1288,23 @@
           <w:lang w:val="es-MX"/>
         </w:rPr>
         <w:lastRenderedPageBreak/>
-        <w:t>funcionales del prototipo y se elaboro un enunciado del problema a resolver. Estos requisitos fueron obtenidos utilizando la técnica de tormenta de ideas. Mediante el análisis del enunciado del problema se obtuvo una lista de  requerimientos en lenguaje natural. Cabe aclarar que esta etapa es iterativa, por lo que se irá refinado y modificando según avance el proyecto.</w:t>
+        <w:t>tormenta de ideas. Mediante el análisis del enunciado del problema se obtuvo una lista de  requerimientos en lenguaje natural. Cabe aclarar que esta etapa es iterativa, por lo que se irá refina</w:t>
+      </w:r>
+      <w:r>
+        <w:rPr>
+          <w:rFonts w:cs="Arial"/>
+          <w:szCs w:val="24"/>
+          <w:lang w:val="es-MX"/>
+        </w:rPr>
+        <w:t>n</w:t>
+      </w:r>
+      <w:r>
+        <w:rPr>
+          <w:rFonts w:cs="Arial"/>
+          <w:szCs w:val="24"/>
+          <w:lang w:val="es-MX"/>
+        </w:rPr>
+        <w:t>do y modificando según avance el proyecto.</w:t>
       </w:r>
     </w:p>
     <w:p>
@@ -1264,7 +1373,25 @@
         <w:rPr>
           <w:lang w:val="es-MX"/>
         </w:rPr>
-        <w:t xml:space="preserve"> Además se diseño la estructura y se definió el funcionamiento de las diferentes partes que componen la arquitectura del sistema. Para lograr la escalabilidad de la aplicación se uso los patrones de diseño DAO y Facade.</w:t>
+        <w:t xml:space="preserve"> Además se diseñó</w:t>
+      </w:r>
+      <w:r>
+        <w:rPr>
+          <w:lang w:val="es-MX"/>
+        </w:rPr>
+        <w:t xml:space="preserve"> la estructura y se definió el funcionamiento de las diferentes partes que componen la arquitectura del sistema. Para lograr la escal</w:t>
+      </w:r>
+      <w:r>
+        <w:rPr>
+          <w:lang w:val="es-MX"/>
+        </w:rPr>
+        <w:t>abilidad de la aplicación se usó</w:t>
+      </w:r>
+      <w:r>
+        <w:rPr>
+          <w:lang w:val="es-MX"/>
+        </w:rPr>
+        <w:t xml:space="preserve"> los patrones de diseño DAO y Facade.</w:t>
       </w:r>
       <w:r>
         <w:rPr>
@@ -1329,7 +1456,19 @@
         <w:rPr>
           <w:lang w:val="es-MX"/>
         </w:rPr>
-        <w:t>Se desarrolló el modulo de administración del sistema la cual consiste en gestionar los pedidos enviados por mod</w:t>
+        <w:t xml:space="preserve">Se desarrolló el modulo de administración del sistema la cual consiste en gestionar los pedidos enviados por </w:t>
+      </w:r>
+      <w:r>
+        <w:rPr>
+          <w:lang w:val="es-MX"/>
+        </w:rPr>
+        <w:t xml:space="preserve">el </w:t>
+      </w:r>
+      <w:r>
+        <w:rPr>
+          <w:lang w:val="es-MX"/>
+        </w:rPr>
+        <w:t>mod</w:t>
       </w:r>
       <w:r>
         <w:rPr>
@@ -1461,7 +1600,7 @@
           <w:szCs w:val="24"/>
           <w:lang w:val="es-MX"/>
         </w:rPr>
-        <w:t xml:space="preserve"> Cabe </w:t>
+        <w:t xml:space="preserve"> Cabe aclarar que el informe se presentará en la semana </w:t>
       </w:r>
       <w:r>
         <w:rPr>
@@ -1469,8 +1608,15 @@
           <w:szCs w:val="24"/>
           <w:lang w:val="es-MX"/>
         </w:rPr>
-        <w:lastRenderedPageBreak/>
-        <w:t>aclarar que el informe se presentará en la semana numero 20 según la planificación por retr</w:t>
+        <w:t>número</w:t>
+      </w:r>
+      <w:r>
+        <w:rPr>
+          <w:rFonts w:cs="Arial"/>
+          <w:szCs w:val="24"/>
+          <w:lang w:val="es-MX"/>
+        </w:rPr>
+        <w:t xml:space="preserve"> 20 según la planificación por retr</w:t>
       </w:r>
       <w:r>
         <w:rPr>
@@ -1483,8 +1629,13 @@
     </w:p>
     <w:p>
       <w:pPr>
+        <w:pStyle w:val="Prrafodelista"/>
+        <w:numPr>
+          <w:ilvl w:val="0"/>
+          <w:numId w:val="2"/>
+        </w:numPr>
         <w:spacing w:after="120" w:line="360" w:lineRule="auto"/>
-        <w:ind w:left="284"/>
+        <w:ind w:left="709" w:hanging="425"/>
         <w:rPr>
           <w:rFonts w:cs="Arial"/>
           <w:szCs w:val="24"/>
@@ -1497,7 +1648,15 @@
           <w:szCs w:val="24"/>
           <w:lang w:val="es-MX"/>
         </w:rPr>
-        <w:t>10-Prueba</w:t>
+        <w:t xml:space="preserve"> </w:t>
+      </w:r>
+      <w:r>
+        <w:rPr>
+          <w:rFonts w:cs="Arial"/>
+          <w:szCs w:val="24"/>
+          <w:lang w:val="es-MX"/>
+        </w:rPr>
+        <w:t>Prueba</w:t>
       </w:r>
       <w:r>
         <w:rPr>
@@ -1524,6 +1683,7 @@
           <w:szCs w:val="24"/>
           <w:lang w:val="es-MX"/>
         </w:rPr>
+        <w:lastRenderedPageBreak/>
         <w:t>Durante el desarrollo del prototipo se realizaron pruebas de integración y de sistema</w:t>
       </w:r>
       <w:r>
@@ -1561,8 +1721,13 @@
     </w:p>
     <w:p>
       <w:pPr>
+        <w:pStyle w:val="Prrafodelista"/>
+        <w:numPr>
+          <w:ilvl w:val="0"/>
+          <w:numId w:val="2"/>
+        </w:numPr>
         <w:spacing w:after="120" w:line="360" w:lineRule="auto"/>
-        <w:ind w:left="284"/>
+        <w:ind w:left="709" w:hanging="425"/>
         <w:rPr>
           <w:rFonts w:cs="Arial"/>
           <w:szCs w:val="24"/>
@@ -1575,15 +1740,7 @@
           <w:szCs w:val="24"/>
           <w:lang w:val="es-MX"/>
         </w:rPr>
-        <w:t>11</w:t>
-      </w:r>
-      <w:r>
-        <w:rPr>
-          <w:rFonts w:cs="Arial"/>
-          <w:szCs w:val="24"/>
-          <w:lang w:val="es-MX"/>
-        </w:rPr>
-        <w:t>-Actualización de la Documentación</w:t>
+        <w:t>Actualización de la Documentación</w:t>
       </w:r>
     </w:p>
     <w:p>
@@ -1631,8 +1788,13 @@
     </w:p>
     <w:p>
       <w:pPr>
+        <w:pStyle w:val="Prrafodelista"/>
+        <w:numPr>
+          <w:ilvl w:val="0"/>
+          <w:numId w:val="2"/>
+        </w:numPr>
         <w:spacing w:after="120" w:line="360" w:lineRule="auto"/>
-        <w:ind w:left="284"/>
+        <w:ind w:left="709" w:hanging="425"/>
         <w:rPr>
           <w:rFonts w:eastAsia="Times New Roman" w:cs="Arial"/>
           <w:color w:val="000000"/>
@@ -1642,20 +1804,12 @@
       </w:pPr>
       <w:r>
         <w:rPr>
-          <w:rFonts w:cs="Arial"/>
-          <w:szCs w:val="24"/>
-          <w:lang w:val="es-MX"/>
-        </w:rPr>
-        <w:t>12-</w:t>
-      </w:r>
-      <w:r>
-        <w:rPr>
           <w:rFonts w:eastAsia="Times New Roman" w:cs="Arial"/>
           <w:color w:val="000000"/>
           <w:szCs w:val="24"/>
           <w:lang w:val="es-AR" w:eastAsia="es-AR"/>
         </w:rPr>
-        <w:t xml:space="preserve"> Preparación de defensa.</w:t>
+        <w:t>Preparación de defensa.</w:t>
       </w:r>
     </w:p>
     <w:p>
@@ -1721,7 +1875,17 @@
           <w:lang w:val="es-AR" w:eastAsia="es-AR"/>
         </w:rPr>
         <w:lastRenderedPageBreak/>
-        <w:t>Cronograma previsto en el Anteproyecto</w:t>
+        <w:t>Cronograma P</w:t>
+      </w:r>
+      <w:r>
+        <w:rPr>
+          <w:rFonts w:eastAsia="Times New Roman" w:cs="Arial"/>
+          <w:b/>
+          <w:color w:val="000000"/>
+          <w:szCs w:val="24"/>
+          <w:lang w:val="es-AR" w:eastAsia="es-AR"/>
+        </w:rPr>
+        <w:t>revisto en el Anteproyecto</w:t>
       </w:r>
     </w:p>
     <w:p>
@@ -2899,6 +3063,7 @@
               <w:snapToGrid w:val="0"/>
               <w:spacing w:line="360" w:lineRule="auto"/>
               <w:contextualSpacing/>
+              <w:jc w:val="left"/>
               <w:rPr>
                 <w:rFonts w:eastAsia="Arial Unicode MS" w:cs="Arial"/>
                 <w:i/>
@@ -3614,6 +3779,7 @@
               <w:snapToGrid w:val="0"/>
               <w:spacing w:line="360" w:lineRule="auto"/>
               <w:contextualSpacing/>
+              <w:jc w:val="left"/>
               <w:rPr>
                 <w:rFonts w:eastAsia="Arial Unicode MS" w:cs="Arial"/>
                 <w:i/>
@@ -4345,6 +4511,7 @@
               <w:snapToGrid w:val="0"/>
               <w:spacing w:line="360" w:lineRule="auto"/>
               <w:contextualSpacing/>
+              <w:jc w:val="left"/>
               <w:rPr>
                 <w:rFonts w:eastAsia="Arial Unicode MS" w:cs="Arial"/>
                 <w:i/>
@@ -4369,7 +4536,16 @@
                 <w:szCs w:val="18"/>
                 <w:lang w:val="es-MX"/>
               </w:rPr>
-              <w:t xml:space="preserve"> de las tecnologías apropiadas .</w:t>
+              <w:t xml:space="preserve"> de las tecnologías </w:t>
+            </w:r>
+            <w:r>
+              <w:rPr>
+                <w:rFonts w:cs="Arial"/>
+                <w:sz w:val="18"/>
+                <w:szCs w:val="18"/>
+                <w:lang w:val="es-MX"/>
+              </w:rPr>
+              <w:t>apropiadas.</w:t>
             </w:r>
           </w:p>
         </w:tc>
@@ -5101,6 +5277,7 @@
               <w:snapToGrid w:val="0"/>
               <w:spacing w:line="360" w:lineRule="auto"/>
               <w:contextualSpacing/>
+              <w:jc w:val="left"/>
               <w:rPr>
                 <w:rFonts w:eastAsia="Arial Unicode MS" w:cs="Arial"/>
                 <w:i/>
@@ -5842,6 +6019,7 @@
               <w:snapToGrid w:val="0"/>
               <w:spacing w:line="360" w:lineRule="auto"/>
               <w:contextualSpacing/>
+              <w:jc w:val="left"/>
               <w:rPr>
                 <w:rFonts w:cs="Arial"/>
                 <w:sz w:val="18"/>
@@ -6636,6 +6814,7 @@
             <w:pPr>
               <w:spacing w:after="120" w:line="360" w:lineRule="auto"/>
               <w:contextualSpacing/>
+              <w:jc w:val="left"/>
               <w:rPr>
                 <w:rFonts w:cs="Arial"/>
                 <w:sz w:val="18"/>
@@ -7373,6 +7552,7 @@
             <w:pPr>
               <w:spacing w:after="120" w:line="360" w:lineRule="auto"/>
               <w:contextualSpacing/>
+              <w:jc w:val="left"/>
               <w:rPr>
                 <w:rFonts w:cs="Arial"/>
                 <w:sz w:val="18"/>
@@ -8094,6 +8274,7 @@
             <w:pPr>
               <w:spacing w:after="120" w:line="360" w:lineRule="auto"/>
               <w:contextualSpacing/>
+              <w:jc w:val="left"/>
               <w:rPr>
                 <w:rFonts w:cs="Arial"/>
                 <w:sz w:val="18"/>
@@ -8839,6 +9020,7 @@
             <w:pPr>
               <w:spacing w:after="120" w:line="360" w:lineRule="auto"/>
               <w:contextualSpacing/>
+              <w:jc w:val="left"/>
               <w:rPr>
                 <w:rFonts w:cs="Arial"/>
                 <w:sz w:val="18"/>
@@ -9600,6 +9782,7 @@
             <w:pPr>
               <w:spacing w:after="120" w:line="360" w:lineRule="auto"/>
               <w:contextualSpacing/>
+              <w:jc w:val="left"/>
               <w:rPr>
                 <w:rFonts w:cs="Arial"/>
                 <w:sz w:val="18"/>
@@ -10330,6 +10513,7 @@
               <w:snapToGrid w:val="0"/>
               <w:spacing w:line="360" w:lineRule="auto"/>
               <w:contextualSpacing/>
+              <w:jc w:val="left"/>
               <w:rPr>
                 <w:rFonts w:eastAsia="Arial Unicode MS" w:cs="Arial"/>
                 <w:i/>
@@ -11053,6 +11237,7 @@
               <w:snapToGrid w:val="0"/>
               <w:spacing w:line="360" w:lineRule="auto"/>
               <w:contextualSpacing/>
+              <w:jc w:val="left"/>
               <w:rPr>
                 <w:rFonts w:eastAsia="Arial Unicode MS" w:cs="Arial"/>
                 <w:i/>
@@ -11920,7 +12105,14 @@
           <w:rFonts w:cs="Arial"/>
           <w:szCs w:val="24"/>
         </w:rPr>
-        <w:t xml:space="preserve"> de desarrollo, en la tabla 2 se estima el grado de avance para cada actividad.</w:t>
+        <w:t xml:space="preserve"> de desarrollo. E</w:t>
+      </w:r>
+      <w:r>
+        <w:rPr>
+          <w:rFonts w:cs="Arial"/>
+          <w:szCs w:val="24"/>
+        </w:rPr>
+        <w:t>n la tabla 2 se estima el grado de avance para cada actividad.</w:t>
       </w:r>
     </w:p>
     <w:tbl>
@@ -12898,13 +13090,20 @@
           <w:rFonts w:cs="Arial"/>
           <w:szCs w:val="24"/>
         </w:rPr>
-        <w:t xml:space="preserve"> 6 semanas  para concluir con la elaboración del prototipo y se </w:t>
+        <w:t xml:space="preserve"> 8</w:t>
       </w:r>
       <w:r>
         <w:rPr>
           <w:rFonts w:cs="Arial"/>
           <w:szCs w:val="24"/>
         </w:rPr>
+        <w:t xml:space="preserve"> semanas  para concluir con la elaboración del prototipo y se </w:t>
+      </w:r>
+      <w:r>
+        <w:rPr>
+          <w:rFonts w:cs="Arial"/>
+          <w:szCs w:val="24"/>
+        </w:rPr>
         <w:t>estima</w:t>
       </w:r>
       <w:r>
@@ -12926,7 +13125,21 @@
           <w:rFonts w:cs="Arial"/>
           <w:szCs w:val="24"/>
         </w:rPr>
-        <w:t xml:space="preserve"> una posible fecha de presentación del proyecto Final sería en el mes de Octubre del año 2014.</w:t>
+        <w:t xml:space="preserve"> una posible fecha de presentación del proyecto Final sería en el mes de </w:t>
+      </w:r>
+      <w:r>
+        <w:rPr>
+          <w:rFonts w:cs="Arial"/>
+          <w:szCs w:val="24"/>
+        </w:rPr>
+        <w:t>Noviembre</w:t>
+      </w:r>
+      <w:r>
+        <w:rPr>
+          <w:rFonts w:cs="Arial"/>
+          <w:szCs w:val="24"/>
+        </w:rPr>
+        <w:t xml:space="preserve"> del año 2014.</w:t>
       </w:r>
     </w:p>
     <w:p>
@@ -13157,7 +13370,7 @@
       <w:lvlText w:val="%1."/>
       <w:lvlJc w:val="left"/>
       <w:pPr>
-        <w:ind w:left="1426" w:hanging="360"/>
+        <w:ind w:left="360" w:hanging="360"/>
       </w:pPr>
     </w:lvl>
     <w:lvl w:ilvl="1" w:tplc="0C0A0019" w:tentative="1">
@@ -13752,4 +13965,16 @@
   <a:objectDefaults/>
   <a:extraClrSchemeLst/>
 </a:theme>
+</file>
+
+<file path=customXml/item1.xml><?xml version="1.0" encoding="utf-8"?>
+<b:Sources xmlns:b="http://schemas.openxmlformats.org/officeDocument/2006/bibliography" xmlns="http://schemas.openxmlformats.org/officeDocument/2006/bibliography" SelectedStyle="\APA.XSL" StyleName="APA"/>
+</file>
+
+<file path=customXml/itemProps1.xml><?xml version="1.0" encoding="utf-8"?>
+<ds:datastoreItem xmlns:ds="http://schemas.openxmlformats.org/officeDocument/2006/customXml" ds:itemID="{BDBEAC6B-D4B1-4101-8977-1A26BC5E8A49}">
+  <ds:schemaRefs>
+    <ds:schemaRef ds:uri="http://schemas.openxmlformats.org/officeDocument/2006/bibliography"/>
+  </ds:schemaRefs>
+</ds:datastoreItem>
 </file>
</xml_diff>